<commit_message>
Added a couple user stories and a non-functional requirement to the requirements and specifications doc
</commit_message>
<xml_diff>
--- a/Documents/Requirements and Specifications.docx
+++ b/Documents/Requirements and Specifications.docx
@@ -1658,7 +1658,7 @@
           <w:color w:val="0e101a"/>
           <w:rtl w:val="0"/>
         </w:rPr>
-        <w:t xml:space="preserve">Kelly is a neuropsychologist at WSU who is researching rodent behavior. Kelly is currently studying four groups of rodents: non-alcohol dependent males, non-alcohol dependent females, alcohol dependent males, and alcohol dependent females. For each group of rodents, Kelly measures the local field potentials in three parts of the rodent's brain. After collecting the data, Kelly would like to preprocess the data, so she only gets the LFP values measured when the rodent was in the decision-making process of drinking alcohol. To do this, Kelly opens our desktop application.</w:t>
+        <w:t xml:space="preserve">Kelly Hewitt is a neuropsychologist at WSU who is researching rodent behavior. Kelly is currently studying four groups of rodents: non-alcohol dependent males, non-alcohol dependent females, alcohol dependent males, and alcohol dependent females. For each group of rodents, Kelly measures the local field potentials in three parts of the rodent's brain. After collecting the data, Kelly would like to preprocess the data, so she only gets the LFP values measured when the rodent was in the decision-making process of drinking alcohol. To do this, Kelly opens our desktop application.</w:t>
       </w:r>
     </w:p>
     <w:p>
@@ -1674,7 +1674,147 @@
           <w:rtl w:val="0"/>
         </w:rPr>
         <w:tab/>
-        <w:t xml:space="preserve">Once the application is loaded, Kelly uploads LFP data for male alcoholic rodents into the app. Kelly then uses the program to process the data by converting the LFP values to power and coherence values. Our machine learning module will then take these values and spit out the start and end timestamps of the recorded data, along with the power and coherence values derived from the LFP values recorded during this time for each rodent in the group. The timestamp outputs represent the period in which a rodent considers consuming alcohol. After preprocessing the data, Kelly saves the outputted data onto her computer and repeats the same process on the remaining three rodent groups. Kelly then closes the desktop application and begins her analysis of the newly processed data.</w:t>
+        <w:t xml:space="preserve">Once the application is opened, Kelly uploads LFP data for male alcoholic rodents into the app. Kelly then uses the program to clean the data by converting the LFP values to power and coherence values. Our machine learning model will then take these values and return the start and end timestamps of the recorded data, along with the power and coherence values derived from the LFP values recorded during this time for each rodent in the group. The timestamp outputs represent the period in which a rodent considers consuming alcohol. After preprocessing the data, Kelly saves the outputted data onto her computer and repeats the same process on the remaining three rodent groups. Kelly then closes the desktop application and begins her analysis of the newly processed data.</w:t>
+      </w:r>
+    </w:p>
+    <w:p>
+      <w:pPr>
+        <w:spacing w:line="240" w:lineRule="auto"/>
+        <w:rPr>
+          <w:color w:val="0e101a"/>
+        </w:rPr>
+      </w:pPr>
+      <w:r>
+        <w:rPr>
+          <w:rtl w:val="0"/>
+        </w:rPr>
+      </w:r>
+    </w:p>
+    <w:p>
+      <w:pPr>
+        <w:spacing w:line="240" w:lineRule="auto"/>
+        <w:rPr>
+          <w:color w:val="0e101a"/>
+        </w:rPr>
+      </w:pPr>
+      <w:r>
+        <w:rPr>
+          <w:color w:val="0e101a"/>
+          <w:rtl w:val="0"/>
+        </w:rPr>
+        <w:tab/>
+      </w:r>
+      <w:r>
+        <w:rPr>
+          <w:b w:val="1"/>
+          <w:color w:val="0e101a"/>
+          <w:rtl w:val="0"/>
+        </w:rPr>
+        <w:t xml:space="preserve">Story:</w:t>
+      </w:r>
+      <w:r>
+        <w:rPr>
+          <w:color w:val="0e101a"/>
+          <w:rtl w:val="0"/>
+        </w:rPr>
+        <w:t xml:space="preserve"> Angela Henricks is a researcher at WSU who is researching rodent behavior. Angela uses a machine learning model to predict the actions of rodents who are dependent on alcohol. However, the model has been giving low accuracy on its predictions and Angela would like to retrain the model using a larger data pool. In order to accurately train the model, Angela needs to process an enormous amount of data, enough that it would take a very long time on a desktop computer. Angela needs to use the Kamiak Cluster to process the data efficiently.</w:t>
+      </w:r>
+    </w:p>
+    <w:p>
+      <w:pPr>
+        <w:spacing w:line="240" w:lineRule="auto"/>
+        <w:rPr>
+          <w:color w:val="0e101a"/>
+        </w:rPr>
+      </w:pPr>
+      <w:r>
+        <w:rPr>
+          <w:color w:val="0e101a"/>
+          <w:rtl w:val="0"/>
+        </w:rPr>
+        <w:tab/>
+        <w:t xml:space="preserve">Angela begins by opening our desktop application. She then loads each data file she would like the model to learn from into the application. Once the files are loaded, she can give the application her login credentials for Kamiak and command the application to ssh into the Kamiak server. The job will be sent to Kamiak, and Kamiak will build the model. The model file will be returned and can be saved onto Angela’s local PC for use in the future.</w:t>
+      </w:r>
+    </w:p>
+    <w:p>
+      <w:pPr>
+        <w:spacing w:line="240" w:lineRule="auto"/>
+        <w:rPr>
+          <w:color w:val="0e101a"/>
+        </w:rPr>
+      </w:pPr>
+      <w:r>
+        <w:rPr>
+          <w:rtl w:val="0"/>
+        </w:rPr>
+      </w:r>
+    </w:p>
+    <w:p>
+      <w:pPr>
+        <w:spacing w:line="240" w:lineRule="auto"/>
+        <w:ind w:firstLine="720"/>
+        <w:rPr>
+          <w:color w:val="0e101a"/>
+        </w:rPr>
+      </w:pPr>
+      <w:r>
+        <w:rPr>
+          <w:b w:val="1"/>
+          <w:color w:val="0e101a"/>
+          <w:rtl w:val="0"/>
+        </w:rPr>
+        <w:t xml:space="preserve">Story:</w:t>
+      </w:r>
+      <w:r>
+        <w:rPr>
+          <w:color w:val="0e101a"/>
+          <w:rtl w:val="0"/>
+        </w:rPr>
+        <w:t xml:space="preserve"> Angela Henricks is a researcher at WSU who is researching rodent behavior. Angela uses a machine learning model to predict the actions of rodents who are dependent on alcohol. She has recently computed a new model and hopes that it will have better accuracy than the previous one. Angela can use our desktop application to test the accuracy of the new model.</w:t>
+      </w:r>
+    </w:p>
+    <w:p>
+      <w:pPr>
+        <w:spacing w:line="240" w:lineRule="auto"/>
+        <w:ind w:firstLine="720"/>
+        <w:rPr>
+          <w:color w:val="0e101a"/>
+        </w:rPr>
+      </w:pPr>
+      <w:r>
+        <w:rPr>
+          <w:color w:val="0e101a"/>
+          <w:rtl w:val="0"/>
+        </w:rPr>
+        <w:t xml:space="preserve">To start, Angela loads the new model into our desktop app. Then, she selects the option to test the accuracy. She is prompted to upload her own sample data or use one that is preinstalled into the app. Regardless of the option chosen, the application will run the model against the sample and return its accuracy. The preinstalled sample will be small enough that it can be used on a desktop computer, but not too small as to undermine the accuracy of the test. </w:t>
+      </w:r>
+    </w:p>
+    <w:p>
+      <w:pPr>
+        <w:spacing w:line="240" w:lineRule="auto"/>
+        <w:rPr>
+          <w:color w:val="0e101a"/>
+        </w:rPr>
+      </w:pPr>
+      <w:r>
+        <w:rPr>
+          <w:rtl w:val="0"/>
+        </w:rPr>
+      </w:r>
+    </w:p>
+    <w:p>
+      <w:pPr>
+        <w:spacing w:line="240" w:lineRule="auto"/>
+        <w:rPr>
+          <w:color w:val="0e101a"/>
+        </w:rPr>
+      </w:pPr>
+      <w:r>
+        <w:rPr>
+          <w:color w:val="0e101a"/>
+          <w:rtl w:val="0"/>
+        </w:rPr>
+        <w:tab/>
       </w:r>
     </w:p>
     <w:p>
@@ -2647,6 +2787,38 @@
           <w:rtl w:val="0"/>
         </w:rPr>
         <w:t xml:space="preserve">relatively fast. To speed up processing time we will be using WSUs Kamiak supercomputer.</w:t>
+      </w:r>
+    </w:p>
+    <w:p>
+      <w:pPr>
+        <w:spacing w:after="0" w:line="240" w:lineRule="auto"/>
+        <w:ind w:left="0" w:firstLine="0"/>
+        <w:rPr/>
+      </w:pPr>
+      <w:r>
+        <w:rPr>
+          <w:rtl w:val="0"/>
+        </w:rPr>
+      </w:r>
+    </w:p>
+    <w:p>
+      <w:pPr>
+        <w:spacing w:after="0" w:line="240" w:lineRule="auto"/>
+        <w:ind w:left="0" w:firstLine="0"/>
+        <w:rPr/>
+      </w:pPr>
+      <w:r>
+        <w:rPr>
+          <w:b w:val="1"/>
+          <w:rtl w:val="0"/>
+        </w:rPr>
+        <w:t xml:space="preserve">Extensible: </w:t>
+      </w:r>
+      <w:r>
+        <w:rPr>
+          <w:rtl w:val="0"/>
+        </w:rPr>
+        <w:t xml:space="preserve">The code should be easily expandable by future developers who want to add features.</w:t>
       </w:r>
     </w:p>
     <w:p>

</xml_diff>

<commit_message>
Added to the System Evolution section and Glossary section
</commit_message>
<xml_diff>
--- a/Documents/Requirements and Specifications.docx
+++ b/Documents/Requirements and Specifications.docx
@@ -1117,10 +1117,102 @@
       <w:pPr>
         <w:spacing w:after="0" w:line="240" w:lineRule="auto"/>
         <w:rPr>
+          <w:highlight w:val="yellow"/>
+        </w:rPr>
+      </w:pPr>
+      <w:r>
+        <w:rPr>
           <w:b w:val="1"/>
           <w:sz w:val="32"/>
           <w:szCs w:val="32"/>
-        </w:rPr>
+          <w:rtl w:val="0"/>
+        </w:rPr>
+        <w:t xml:space="preserve">I. Introduction</w:t>
+      </w:r>
+      <w:r>
+        <w:rPr>
+          <w:rtl w:val="0"/>
+        </w:rPr>
+      </w:r>
+    </w:p>
+    <w:p>
+      <w:pPr>
+        <w:spacing w:after="0" w:line="240" w:lineRule="auto"/>
+        <w:ind w:left="0" w:firstLine="0"/>
+        <w:rPr>
+          <w:highlight w:val="yellow"/>
+        </w:rPr>
+      </w:pPr>
+      <w:r>
+        <w:rPr>
+          <w:rtl w:val="0"/>
+        </w:rPr>
+      </w:r>
+    </w:p>
+    <w:p>
+      <w:pPr>
+        <w:spacing w:after="0" w:line="240" w:lineRule="auto"/>
+        <w:ind w:left="0" w:firstLine="720"/>
+        <w:rPr/>
+      </w:pPr>
+      <w:r>
+        <w:rPr>
+          <w:rtl w:val="0"/>
+        </w:rPr>
+        <w:t xml:space="preserve">This will describe in detail the desired requirements and specifications of the Nunnerson Computing Project. Nunnerson Computing is tasked with designing a machine learning model that can predict imminent alcohol drinking in male and female rodents addicted to alcohol. Nunnerson Computing is also charged with creating a protocol that can assist future researchers in utilizing this model even if they have no experience in coding.</w:t>
+      </w:r>
+    </w:p>
+    <w:p>
+      <w:pPr>
+        <w:spacing w:after="0" w:line="240" w:lineRule="auto"/>
+        <w:ind w:left="0" w:firstLine="720"/>
+        <w:rPr/>
+      </w:pPr>
+      <w:r>
+        <w:rPr>
+          <w:rtl w:val="0"/>
+        </w:rPr>
+      </w:r>
+    </w:p>
+    <w:p>
+      <w:pPr>
+        <w:spacing w:after="0" w:line="240" w:lineRule="auto"/>
+        <w:ind w:left="0" w:firstLine="720"/>
+        <w:rPr/>
+      </w:pPr>
+      <w:r>
+        <w:rPr>
+          <w:rtl w:val="0"/>
+        </w:rPr>
+        <w:t xml:space="preserve">The purpose of this project is to help Angela Hendricks and her team of graduate and undergraduate researchers with speeding up their data collection process. In the past Hendricks and her team have had to manually record video of rodents and record data based on when the rodents looked like they were in the decision making process of consuming alcohol. This project will streamline this process by automating data collection so it no longer needs to be done by a human. Additionally, the data collected from the rodents won’t be based on what the researcher observed and instead be based on the statistical probability of the model thus making the data more reliable and less prone to human error.</w:t>
+      </w:r>
+    </w:p>
+    <w:p>
+      <w:pPr>
+        <w:spacing w:after="0" w:line="240" w:lineRule="auto"/>
+        <w:rPr/>
+      </w:pPr>
+      <w:r>
+        <w:rPr>
+          <w:rtl w:val="0"/>
+        </w:rPr>
+      </w:r>
+    </w:p>
+    <w:p>
+      <w:pPr>
+        <w:spacing w:after="0" w:line="240" w:lineRule="auto"/>
+        <w:rPr/>
+      </w:pPr>
+      <w:r>
+        <w:rPr>
+          <w:rtl w:val="0"/>
+        </w:rPr>
+      </w:r>
+    </w:p>
+    <w:p>
+      <w:pPr>
+        <w:spacing w:after="0" w:line="240" w:lineRule="auto"/>
+        <w:rPr/>
       </w:pPr>
       <w:r>
         <w:rPr>
@@ -1129,195 +1221,6 @@
           <w:szCs w:val="32"/>
           <w:rtl w:val="0"/>
         </w:rPr>
-        <w:t xml:space="preserve">I. Introduction</w:t>
-      </w:r>
-    </w:p>
-    <w:p>
-      <w:pPr>
-        <w:spacing w:after="0" w:line="240" w:lineRule="auto"/>
-        <w:rPr>
-          <w:b w:val="1"/>
-          <w:sz w:val="32"/>
-          <w:szCs w:val="32"/>
-        </w:rPr>
-      </w:pPr>
-      <w:r>
-        <w:rPr>
-          <w:rtl w:val="0"/>
-        </w:rPr>
-      </w:r>
-    </w:p>
-    <w:p>
-      <w:pPr>
-        <w:spacing w:after="0" w:line="240" w:lineRule="auto"/>
-        <w:ind w:left="0" w:firstLine="0"/>
-        <w:rPr>
-          <w:highlight w:val="yellow"/>
-        </w:rPr>
-      </w:pPr>
-      <w:r>
-        <w:rPr>
-          <w:highlight w:val="yellow"/>
-          <w:rtl w:val="0"/>
-        </w:rPr>
-        <w:t xml:space="preserve">Provide a brief description of your project and summarize the objectives. Yes, this is somewhat</w:t>
-      </w:r>
-    </w:p>
-    <w:p>
-      <w:pPr>
-        <w:spacing w:after="0" w:line="240" w:lineRule="auto"/>
-        <w:ind w:left="0" w:firstLine="0"/>
-        <w:rPr>
-          <w:highlight w:val="yellow"/>
-        </w:rPr>
-      </w:pPr>
-      <w:r>
-        <w:rPr>
-          <w:highlight w:val="yellow"/>
-          <w:rtl w:val="0"/>
-        </w:rPr>
-        <w:t xml:space="preserve">lifted from the first writing assignment, but this document needs to be self contained and so a</w:t>
-      </w:r>
-    </w:p>
-    <w:p>
-      <w:pPr>
-        <w:spacing w:after="0" w:line="240" w:lineRule="auto"/>
-        <w:ind w:left="0" w:firstLine="0"/>
-        <w:rPr>
-          <w:highlight w:val="yellow"/>
-        </w:rPr>
-      </w:pPr>
-      <w:r>
-        <w:rPr>
-          <w:highlight w:val="yellow"/>
-          <w:rtl w:val="0"/>
-        </w:rPr>
-        <w:t xml:space="preserve">new reader needs a 1-2 paragraph introduction to know what the project is about.</w:t>
-      </w:r>
-    </w:p>
-    <w:p>
-      <w:pPr>
-        <w:spacing w:after="0" w:line="240" w:lineRule="auto"/>
-        <w:ind w:left="0" w:firstLine="0"/>
-        <w:rPr>
-          <w:highlight w:val="yellow"/>
-        </w:rPr>
-      </w:pPr>
-      <w:r>
-        <w:rPr>
-          <w:rtl w:val="0"/>
-        </w:rPr>
-      </w:r>
-    </w:p>
-    <w:p>
-      <w:pPr>
-        <w:spacing w:after="0" w:line="240" w:lineRule="auto"/>
-        <w:ind w:left="0" w:firstLine="720"/>
-        <w:rPr/>
-      </w:pPr>
-      <w:r>
-        <w:rPr>
-          <w:rtl w:val="0"/>
-        </w:rPr>
-        <w:t xml:space="preserve">This will describe in detail the desired requirements and specifications of the Nunnerson Computing Project. Nunnerson Computing is tasked with designing a machine learning model that can predict imminent alcohol drinking in male and female rodents addicted to alcohol. Nunnerson Computing is also charged with creating a protocol that can assist future researchers in utilizing this model even if they have no experience in coding.</w:t>
-      </w:r>
-    </w:p>
-    <w:p>
-      <w:pPr>
-        <w:spacing w:after="0" w:line="240" w:lineRule="auto"/>
-        <w:ind w:left="0" w:firstLine="720"/>
-        <w:rPr/>
-      </w:pPr>
-      <w:r>
-        <w:rPr>
-          <w:rtl w:val="0"/>
-        </w:rPr>
-      </w:r>
-    </w:p>
-    <w:p>
-      <w:pPr>
-        <w:spacing w:after="0" w:line="240" w:lineRule="auto"/>
-        <w:ind w:left="0" w:firstLine="720"/>
-        <w:rPr/>
-      </w:pPr>
-      <w:r>
-        <w:rPr>
-          <w:rtl w:val="0"/>
-        </w:rPr>
-        <w:t xml:space="preserve">The purpose of this project is to help Angela Hendricks and her team of graduate and undergraduate researchers with speeding up their data collection process. In the past Hendricks and her team have had to manually record video of rodents and record data based on when the rodents looked like they were in the decision making process of consuming alcohol. This project will streamline this process by automating data collection so it no longer needs to be done by a human. Additionally, the data collected from the rodents won’t be based on what the researcher observed and instead be based on the statistical probability of the model thus making the data more reliable and less prone to human error.</w:t>
-      </w:r>
-    </w:p>
-    <w:p>
-      <w:pPr>
-        <w:spacing w:after="0" w:line="240" w:lineRule="auto"/>
-        <w:ind w:left="0" w:firstLine="0"/>
-        <w:rPr/>
-      </w:pPr>
-      <w:r>
-        <w:rPr>
-          <w:rtl w:val="0"/>
-        </w:rPr>
-      </w:r>
-    </w:p>
-    <w:p>
-      <w:pPr>
-        <w:spacing w:after="0" w:line="240" w:lineRule="auto"/>
-        <w:ind w:left="0" w:firstLine="0"/>
-        <w:rPr>
-          <w:highlight w:val="yellow"/>
-        </w:rPr>
-      </w:pPr>
-      <w:r>
-        <w:rPr>
-          <w:rtl w:val="0"/>
-        </w:rPr>
-      </w:r>
-    </w:p>
-    <w:p>
-      <w:pPr>
-        <w:spacing w:after="0" w:line="240" w:lineRule="auto"/>
-        <w:rPr/>
-      </w:pPr>
-      <w:r>
-        <w:rPr>
-          <w:rtl w:val="0"/>
-        </w:rPr>
-      </w:r>
-    </w:p>
-    <w:p>
-      <w:pPr>
-        <w:spacing w:after="0" w:line="240" w:lineRule="auto"/>
-        <w:rPr/>
-      </w:pPr>
-      <w:r>
-        <w:rPr>
-          <w:rtl w:val="0"/>
-        </w:rPr>
-      </w:r>
-    </w:p>
-    <w:p>
-      <w:pPr>
-        <w:spacing w:after="0" w:line="240" w:lineRule="auto"/>
-        <w:rPr/>
-      </w:pPr>
-      <w:r>
-        <w:rPr>
-          <w:rtl w:val="0"/>
-        </w:rPr>
-      </w:r>
-    </w:p>
-    <w:p>
-      <w:pPr>
-        <w:spacing w:after="0" w:line="240" w:lineRule="auto"/>
-        <w:rPr/>
-      </w:pPr>
-      <w:r>
-        <w:rPr>
-          <w:b w:val="1"/>
-          <w:sz w:val="32"/>
-          <w:szCs w:val="32"/>
-          <w:rtl w:val="0"/>
-        </w:rPr>
         <w:t xml:space="preserve">II. System Requirements and Specification</w:t>
       </w:r>
       <w:r>
@@ -1329,165 +1232,7 @@
     <w:p>
       <w:pPr>
         <w:spacing w:after="0" w:line="240" w:lineRule="auto"/>
-        <w:ind w:firstLine="720"/>
-        <w:rPr/>
-      </w:pPr>
-      <w:r>
-        <w:rPr>
-          <w:rtl w:val="0"/>
-        </w:rPr>
-      </w:r>
-    </w:p>
-    <w:p>
-      <w:pPr>
-        <w:spacing w:after="0" w:line="240" w:lineRule="auto"/>
-        <w:ind w:left="0" w:firstLine="0"/>
-        <w:rPr>
-          <w:highlight w:val="yellow"/>
-        </w:rPr>
-      </w:pPr>
-      <w:r>
-        <w:rPr>
-          <w:highlight w:val="yellow"/>
-          <w:rtl w:val="0"/>
-        </w:rPr>
-        <w:t xml:space="preserve">In this section you will describe the features, functions and other specifications that are</w:t>
-      </w:r>
-    </w:p>
-    <w:p>
-      <w:pPr>
-        <w:spacing w:after="0" w:line="240" w:lineRule="auto"/>
-        <w:ind w:left="0" w:firstLine="0"/>
-        <w:rPr>
-          <w:highlight w:val="yellow"/>
-        </w:rPr>
-      </w:pPr>
-      <w:r>
-        <w:rPr>
-          <w:highlight w:val="yellow"/>
-          <w:rtl w:val="0"/>
-        </w:rPr>
-        <w:t xml:space="preserve">requirements for your product. You will also specify the client/stakeholder need(s) that</w:t>
-      </w:r>
-    </w:p>
-    <w:p>
-      <w:pPr>
-        <w:spacing w:after="0" w:line="240" w:lineRule="auto"/>
-        <w:ind w:left="0" w:firstLine="0"/>
-        <w:rPr>
-          <w:highlight w:val="yellow"/>
-        </w:rPr>
-      </w:pPr>
-      <w:r>
-        <w:rPr>
-          <w:highlight w:val="yellow"/>
-          <w:rtl w:val="0"/>
-        </w:rPr>
-        <w:t xml:space="preserve">requirement maps to. If you find a stakeholder that your first assignment did not identify, feel</w:t>
-      </w:r>
-    </w:p>
-    <w:p>
-      <w:pPr>
-        <w:spacing w:after="0" w:line="240" w:lineRule="auto"/>
-        <w:ind w:left="0" w:firstLine="0"/>
-        <w:rPr>
-          <w:highlight w:val="yellow"/>
-        </w:rPr>
-      </w:pPr>
-      <w:r>
-        <w:rPr>
-          <w:highlight w:val="yellow"/>
-          <w:rtl w:val="0"/>
-        </w:rPr>
-        <w:t xml:space="preserve">free to add them here as required.</w:t>
-      </w:r>
-    </w:p>
-    <w:p>
-      <w:pPr>
-        <w:spacing w:after="0" w:line="240" w:lineRule="auto"/>
-        <w:ind w:firstLine="720"/>
-        <w:rPr>
-          <w:highlight w:val="yellow"/>
-        </w:rPr>
-      </w:pPr>
-      <w:r>
-        <w:rPr>
-          <w:rtl w:val="0"/>
-        </w:rPr>
-      </w:r>
-    </w:p>
-    <w:p>
-      <w:pPr>
-        <w:spacing w:after="0" w:line="240" w:lineRule="auto"/>
-        <w:ind w:left="0" w:firstLine="0"/>
-        <w:rPr>
-          <w:highlight w:val="yellow"/>
-        </w:rPr>
-      </w:pPr>
-      <w:r>
-        <w:rPr>
-          <w:highlight w:val="yellow"/>
-          <w:rtl w:val="0"/>
-        </w:rPr>
-        <w:t xml:space="preserve">Please refer to Section 4.4 in the CptS 322 &amp;&amp;/|| CptS 422 textbooks like “Object-Oriented</w:t>
-      </w:r>
-    </w:p>
-    <w:p>
-      <w:pPr>
-        <w:spacing w:after="0" w:line="240" w:lineRule="auto"/>
-        <w:ind w:left="0" w:firstLine="0"/>
-        <w:rPr>
-          <w:highlight w:val="yellow"/>
-        </w:rPr>
-      </w:pPr>
-      <w:r>
-        <w:rPr>
-          <w:highlight w:val="yellow"/>
-          <w:rtl w:val="0"/>
-        </w:rPr>
-        <w:t xml:space="preserve">Software Engineering” to refresh your knowledge on software requirements.</w:t>
-      </w:r>
-    </w:p>
-    <w:p>
-      <w:pPr>
-        <w:spacing w:after="0" w:line="240" w:lineRule="auto"/>
-        <w:ind w:left="0" w:firstLine="0"/>
-        <w:rPr/>
-      </w:pPr>
-      <w:r>
-        <w:rPr>
-          <w:rtl w:val="0"/>
-        </w:rPr>
-      </w:r>
-    </w:p>
-    <w:p>
-      <w:pPr>
-        <w:spacing w:after="0" w:line="240" w:lineRule="auto"/>
-        <w:ind w:left="0" w:firstLine="0"/>
-        <w:rPr/>
-      </w:pPr>
-      <w:r>
-        <w:rPr>
-          <w:rtl w:val="0"/>
-        </w:rPr>
-      </w:r>
-    </w:p>
-    <w:p>
-      <w:pPr>
-        <w:spacing w:after="0" w:line="240" w:lineRule="auto"/>
-        <w:ind w:firstLine="720"/>
-        <w:rPr/>
-      </w:pPr>
-      <w:r>
-        <w:rPr>
-          <w:rtl w:val="0"/>
-        </w:rPr>
-      </w:r>
-    </w:p>
-    <w:p>
-      <w:pPr>
-        <w:spacing w:after="0" w:line="240" w:lineRule="auto"/>
-        <w:ind w:firstLine="720"/>
+        <w:ind w:left="0" w:firstLine="0"/>
         <w:rPr/>
       </w:pPr>
       <w:r>
@@ -1521,105 +1266,11 @@
         <w:spacing w:after="0" w:line="240" w:lineRule="auto"/>
         <w:ind w:left="0" w:firstLine="0"/>
         <w:rPr>
-          <w:b w:val="1"/>
-        </w:rPr>
-      </w:pPr>
-      <w:r>
-        <w:rPr>
-          <w:rtl w:val="0"/>
-        </w:rPr>
-      </w:r>
-    </w:p>
-    <w:p>
-      <w:pPr>
-        <w:spacing w:after="0" w:line="240" w:lineRule="auto"/>
-        <w:ind w:left="0" w:firstLine="0"/>
-        <w:rPr>
           <w:highlight w:val="yellow"/>
         </w:rPr>
       </w:pPr>
       <w:r>
         <w:rPr>
-          <w:highlight w:val="yellow"/>
-          <w:rtl w:val="0"/>
-        </w:rPr>
-        <w:t xml:space="preserve">if applicable, provide some major use-cases that illustrate scenarios for using your product1.  </w:t>
-      </w:r>
-    </w:p>
-    <w:p>
-      <w:pPr>
-        <w:spacing w:after="0" w:line="240" w:lineRule="auto"/>
-        <w:ind w:left="0" w:firstLine="0"/>
-        <w:rPr>
-          <w:highlight w:val="yellow"/>
-        </w:rPr>
-      </w:pPr>
-      <w:r>
-        <w:rPr>
-          <w:highlight w:val="yellow"/>
-          <w:rtl w:val="0"/>
-        </w:rPr>
-        <w:t xml:space="preserve">Use cases tell a story about how an end user interacts with the system under a specific set of</w:t>
-      </w:r>
-    </w:p>
-    <w:p>
-      <w:pPr>
-        <w:spacing w:after="0" w:line="240" w:lineRule="auto"/>
-        <w:ind w:left="0" w:firstLine="0"/>
-        <w:rPr>
-          <w:highlight w:val="yellow"/>
-        </w:rPr>
-      </w:pPr>
-      <w:r>
-        <w:rPr>
-          <w:highlight w:val="yellow"/>
-          <w:rtl w:val="0"/>
-        </w:rPr>
-        <w:t xml:space="preserve">circumstances. You may illustrate the use-cases with UML diagrams.</w:t>
-      </w:r>
-    </w:p>
-    <w:p>
-      <w:pPr>
-        <w:spacing w:after="0" w:line="240" w:lineRule="auto"/>
-        <w:ind w:left="0" w:firstLine="0"/>
-        <w:rPr>
-          <w:highlight w:val="yellow"/>
-        </w:rPr>
-      </w:pPr>
-      <w:r>
-        <w:rPr>
-          <w:highlight w:val="yellow"/>
-          <w:rtl w:val="0"/>
-        </w:rPr>
-        <w:t xml:space="preserve">For each use case, identify the related requirements (you may directly refer to the requirements</w:t>
-      </w:r>
-    </w:p>
-    <w:p>
-      <w:pPr>
-        <w:spacing w:after="0" w:line="240" w:lineRule="auto"/>
-        <w:ind w:left="0" w:firstLine="0"/>
-        <w:rPr>
-          <w:highlight w:val="yellow"/>
-        </w:rPr>
-      </w:pPr>
-      <w:r>
-        <w:rPr>
-          <w:highlight w:val="yellow"/>
-          <w:rtl w:val="0"/>
-        </w:rPr>
-        <w:t xml:space="preserve">listed in Section II.2).</w:t>
-      </w:r>
-    </w:p>
-    <w:p>
-      <w:pPr>
-        <w:spacing w:after="0" w:line="240" w:lineRule="auto"/>
-        <w:ind w:left="0" w:firstLine="0"/>
-        <w:rPr>
-          <w:highlight w:val="yellow"/>
-        </w:rPr>
-      </w:pPr>
-      <w:r>
-        <w:rPr>
           <w:rtl w:val="0"/>
         </w:rPr>
       </w:r>
@@ -1734,19 +1385,6 @@
         </w:rPr>
         <w:tab/>
         <w:t xml:space="preserve">Angela begins by opening our desktop application. She then loads each data file she would like the model to learn from into the application. Once the files are loaded, she can give the application her login credentials for Kamiak and command the application to ssh into the Kamiak server. The job will be sent to Kamiak, and Kamiak will build the model. The model file will be returned and can be saved onto Angela’s local PC for use in the future.</w:t>
-      </w:r>
-    </w:p>
-    <w:p>
-      <w:pPr>
-        <w:spacing w:line="240" w:lineRule="auto"/>
-        <w:rPr>
-          <w:color w:val="0e101a"/>
-        </w:rPr>
-      </w:pPr>
-      <w:r>
-        <w:rPr>
-          <w:rtl w:val="0"/>
-        </w:rPr>
       </w:r>
     </w:p>
     <w:p>
@@ -1786,7 +1424,7 @@
           <w:color w:val="0e101a"/>
           <w:rtl w:val="0"/>
         </w:rPr>
-        <w:t xml:space="preserve">To start, Angela loads the new model into our desktop app. Then, she selects the option to test the accuracy. She is prompted to upload her own sample data or use one that is preinstalled into the app. Regardless of the option chosen, the application will run the model against the sample and return its accuracy. The preinstalled sample will be small enough that it can be used on a desktop computer, but not too small as to undermine the accuracy of the test. </w:t>
+        <w:t xml:space="preserve">To start, Angela loads the new model into our desktop app. Then, she selects the option to test the accuracy. She is prompted to upload her own sample data or use one that is preinstalled into the app. The preinstalled sample will be small enough that it can be used on a desktop computer, but not too small as to undermine the accuracy of the test. Regardless of the chosen option, the application will run the model against the sample and return its accuracy. Angela can then decide whether the given accuracy is appropriate and choose whether to rebuild the model using more data or test the model again against more data.</w:t>
       </w:r>
     </w:p>
     <w:p>
@@ -1806,25 +1444,16 @@
       <w:pPr>
         <w:spacing w:line="240" w:lineRule="auto"/>
         <w:rPr>
+          <w:b w:val="1"/>
+        </w:rPr>
+      </w:pPr>
+      <w:r>
+        <w:rPr>
           <w:color w:val="0e101a"/>
-        </w:rPr>
-      </w:pPr>
-      <w:r>
-        <w:rPr>
-          <w:color w:val="0e101a"/>
-          <w:rtl w:val="0"/>
-        </w:rPr>
-        <w:tab/>
-      </w:r>
-    </w:p>
-    <w:p>
-      <w:pPr>
-        <w:spacing w:after="0" w:line="240" w:lineRule="auto"/>
-        <w:ind w:left="0" w:firstLine="0"/>
-        <w:rPr>
-          <w:b w:val="1"/>
-        </w:rPr>
-      </w:pPr>
+          <w:rtl w:val="0"/>
+        </w:rPr>
+        <w:tab/>
+      </w:r>
       <w:r>
         <w:rPr>
           <w:rtl w:val="0"/>
@@ -1876,228 +1505,6 @@
     <w:p>
       <w:pPr>
         <w:spacing w:after="0" w:line="240" w:lineRule="auto"/>
-        <w:ind w:left="0" w:firstLine="0"/>
-        <w:rPr>
-          <w:highlight w:val="yellow"/>
-        </w:rPr>
-      </w:pPr>
-      <w:r>
-        <w:rPr>
-          <w:highlight w:val="yellow"/>
-          <w:rtl w:val="0"/>
-        </w:rPr>
-        <w:t xml:space="preserve">List the functional requirements in this section 2.</w:t>
-      </w:r>
-    </w:p>
-    <w:p>
-      <w:pPr>
-        <w:spacing w:after="0" w:line="240" w:lineRule="auto"/>
-        <w:ind w:left="0" w:firstLine="0"/>
-        <w:rPr>
-          <w:highlight w:val="yellow"/>
-        </w:rPr>
-      </w:pPr>
-      <w:r>
-        <w:rPr>
-          <w:rtl w:val="0"/>
-        </w:rPr>
-      </w:r>
-    </w:p>
-    <w:p>
-      <w:pPr>
-        <w:spacing w:after="0" w:line="240" w:lineRule="auto"/>
-        <w:ind w:left="0" w:firstLine="0"/>
-        <w:rPr>
-          <w:highlight w:val="yellow"/>
-        </w:rPr>
-      </w:pPr>
-      <w:r>
-        <w:rPr>
-          <w:highlight w:val="yellow"/>
-          <w:rtl w:val="0"/>
-        </w:rPr>
-        <w:t xml:space="preserve">Include a subsection for each main part/module of your product and list the requirements for the</w:t>
-      </w:r>
-    </w:p>
-    <w:p>
-      <w:pPr>
-        <w:spacing w:after="0" w:line="240" w:lineRule="auto"/>
-        <w:ind w:left="0" w:firstLine="0"/>
-        <w:rPr>
-          <w:highlight w:val="yellow"/>
-        </w:rPr>
-      </w:pPr>
-      <w:r>
-        <w:rPr>
-          <w:highlight w:val="yellow"/>
-          <w:rtl w:val="0"/>
-        </w:rPr>
-        <w:t xml:space="preserve">module in that subsection. (Please note that we are not considering any design issues yet. Each</w:t>
-      </w:r>
-    </w:p>
-    <w:p>
-      <w:pPr>
-        <w:spacing w:after="0" w:line="240" w:lineRule="auto"/>
-        <w:ind w:left="0" w:firstLine="0"/>
-        <w:rPr>
-          <w:highlight w:val="yellow"/>
-        </w:rPr>
-      </w:pPr>
-      <w:r>
-        <w:rPr>
-          <w:highlight w:val="yellow"/>
-          <w:rtl w:val="0"/>
-        </w:rPr>
-        <w:t xml:space="preserve">module (subsection) refers to a major part/functionality of the product, not to sub-section in the</w:t>
-      </w:r>
-    </w:p>
-    <w:p>
-      <w:pPr>
-        <w:spacing w:after="0" w:line="240" w:lineRule="auto"/>
-        <w:ind w:left="0" w:firstLine="0"/>
-        <w:rPr>
-          <w:highlight w:val="yellow"/>
-        </w:rPr>
-      </w:pPr>
-      <w:r>
-        <w:rPr>
-          <w:highlight w:val="yellow"/>
-          <w:rtl w:val="0"/>
-        </w:rPr>
-        <w:t xml:space="preserve">architecture. This classification of requirements is intended to improve the readability of the</w:t>
-      </w:r>
-    </w:p>
-    <w:p>
-      <w:pPr>
-        <w:spacing w:after="0" w:line="240" w:lineRule="auto"/>
-        <w:ind w:left="0" w:firstLine="0"/>
-        <w:rPr>
-          <w:highlight w:val="yellow"/>
-        </w:rPr>
-      </w:pPr>
-      <w:r>
-        <w:rPr>
-          <w:highlight w:val="yellow"/>
-          <w:rtl w:val="0"/>
-        </w:rPr>
-        <w:t xml:space="preserve">document.) </w:t>
-      </w:r>
-    </w:p>
-    <w:p>
-      <w:pPr>
-        <w:spacing w:after="0" w:line="240" w:lineRule="auto"/>
-        <w:ind w:left="0" w:firstLine="0"/>
-        <w:rPr>
-          <w:highlight w:val="yellow"/>
-        </w:rPr>
-      </w:pPr>
-      <w:r>
-        <w:rPr>
-          <w:rtl w:val="0"/>
-        </w:rPr>
-      </w:r>
-    </w:p>
-    <w:p>
-      <w:pPr>
-        <w:spacing w:after="0" w:line="240" w:lineRule="auto"/>
-        <w:ind w:left="0" w:firstLine="0"/>
-        <w:rPr>
-          <w:highlight w:val="yellow"/>
-        </w:rPr>
-      </w:pPr>
-      <w:r>
-        <w:rPr>
-          <w:highlight w:val="yellow"/>
-          <w:rtl w:val="0"/>
-        </w:rPr>
-        <w:t xml:space="preserve">Generally, functional requirements are expressed in the form "system must do &lt;requirement&gt;”</w:t>
-      </w:r>
-    </w:p>
-    <w:p>
-      <w:pPr>
-        <w:spacing w:after="0" w:line="240" w:lineRule="auto"/>
-        <w:ind w:left="0" w:firstLine="0"/>
-        <w:rPr>
-          <w:highlight w:val="yellow"/>
-        </w:rPr>
-      </w:pPr>
-      <w:r>
-        <w:rPr>
-          <w:rtl w:val="0"/>
-        </w:rPr>
-      </w:r>
-    </w:p>
-    <w:p>
-      <w:pPr>
-        <w:spacing w:after="0" w:line="240" w:lineRule="auto"/>
-        <w:ind w:left="0" w:firstLine="0"/>
-        <w:rPr>
-          <w:highlight w:val="yellow"/>
-        </w:rPr>
-      </w:pPr>
-      <w:r>
-        <w:rPr>
-          <w:highlight w:val="yellow"/>
-          <w:rtl w:val="0"/>
-        </w:rPr>
-        <w:t xml:space="preserve">Briefly describe each requirement and specify the client/stakeholder need(s) that requirement maps to. Each requirement should appear in ONLY ONE sub-section of the document. </w:t>
-      </w:r>
-    </w:p>
-    <w:p>
-      <w:pPr>
-        <w:spacing w:after="0" w:line="240" w:lineRule="auto"/>
-        <w:ind w:left="0" w:firstLine="0"/>
-        <w:rPr>
-          <w:highlight w:val="yellow"/>
-        </w:rPr>
-      </w:pPr>
-      <w:r>
-        <w:rPr>
-          <w:rtl w:val="0"/>
-        </w:rPr>
-      </w:r>
-    </w:p>
-    <w:p>
-      <w:pPr>
-        <w:spacing w:after="0" w:line="240" w:lineRule="auto"/>
-        <w:ind w:left="0" w:firstLine="0"/>
-        <w:rPr>
-          <w:highlight w:val="yellow"/>
-        </w:rPr>
-      </w:pPr>
-      <w:r>
-        <w:rPr>
-          <w:highlight w:val="yellow"/>
-          <w:rtl w:val="0"/>
-        </w:rPr>
-        <w:t xml:space="preserve">Here is an example template for requirement specification: (the requirement template is formatted with blue for readability. Please remove the color formatting in your document.)</w:t>
-      </w:r>
-    </w:p>
-    <w:p>
-      <w:pPr>
-        <w:spacing w:after="0" w:line="240" w:lineRule="auto"/>
-        <w:rPr/>
-      </w:pPr>
-      <w:r>
-        <w:rPr>
-          <w:rtl w:val="0"/>
-        </w:rPr>
-      </w:r>
-    </w:p>
-    <w:p>
-      <w:pPr>
-        <w:spacing w:after="0" w:line="240" w:lineRule="auto"/>
-        <w:rPr/>
-      </w:pPr>
-      <w:r>
-        <w:rPr>
-          <w:rtl w:val="0"/>
-        </w:rPr>
-      </w:r>
-    </w:p>
-    <w:p>
-      <w:pPr>
-        <w:spacing w:after="0" w:line="240" w:lineRule="auto"/>
         <w:ind w:left="720" w:firstLine="0"/>
         <w:rPr>
           <w:b w:val="1"/>
@@ -2582,22 +1989,6 @@
         <w:ind w:left="0" w:firstLine="0"/>
         <w:rPr>
           <w:b w:val="1"/>
-          <w:sz w:val="25"/>
-          <w:szCs w:val="25"/>
-        </w:rPr>
-      </w:pPr>
-      <w:r>
-        <w:rPr>
-          <w:rtl w:val="0"/>
-        </w:rPr>
-      </w:r>
-    </w:p>
-    <w:p>
-      <w:pPr>
-        <w:spacing w:after="0" w:line="240" w:lineRule="auto"/>
-        <w:ind w:firstLine="720"/>
-        <w:rPr>
-          <w:b w:val="1"/>
           <w:sz w:val="24"/>
           <w:szCs w:val="24"/>
         </w:rPr>
@@ -2620,38 +2011,22 @@
       </w:pPr>
       <w:r>
         <w:rPr>
-          <w:rtl w:val="0"/>
-        </w:rPr>
-      </w:r>
-    </w:p>
-    <w:p>
-      <w:pPr>
-        <w:spacing w:after="0" w:line="240" w:lineRule="auto"/>
-        <w:ind w:firstLine="720"/>
-        <w:rPr>
           <w:b w:val="1"/>
           <w:sz w:val="24"/>
           <w:szCs w:val="24"/>
-        </w:rPr>
-      </w:pPr>
-      <w:r>
+          <w:rtl w:val="0"/>
+        </w:rPr>
+        <w:t xml:space="preserve">II.2.5 [Interface with the Kamiak Cluster]</w:t>
+      </w:r>
+    </w:p>
+    <w:p>
+      <w:pPr>
+        <w:spacing w:after="0" w:line="240" w:lineRule="auto"/>
+        <w:ind w:firstLine="720"/>
         <w:rPr>
           <w:b w:val="1"/>
           <w:sz w:val="24"/>
           <w:szCs w:val="24"/>
-          <w:rtl w:val="0"/>
-        </w:rPr>
-        <w:t xml:space="preserve">II.2.5 [Interface with the Kamiak Cluster]</w:t>
-      </w:r>
-    </w:p>
-    <w:p>
-      <w:pPr>
-        <w:spacing w:after="0" w:line="240" w:lineRule="auto"/>
-        <w:ind w:firstLine="720"/>
-        <w:rPr>
-          <w:b w:val="1"/>
-          <w:sz w:val="24"/>
-          <w:szCs w:val="24"/>
         </w:rPr>
       </w:pPr>
       <w:r>
@@ -2735,17 +2110,6 @@
     <w:p>
       <w:pPr>
         <w:spacing w:after="0" w:line="240" w:lineRule="auto"/>
-        <w:rPr/>
-      </w:pPr>
-      <w:r>
-        <w:rPr>
-          <w:rtl w:val="0"/>
-        </w:rPr>
-      </w:r>
-    </w:p>
-    <w:p>
-      <w:pPr>
-        <w:spacing w:after="0" w:line="240" w:lineRule="auto"/>
         <w:ind w:left="0" w:firstLine="0"/>
         <w:rPr>
           <w:highlight w:val="yellow"/>
@@ -2753,35 +2117,15 @@
       </w:pPr>
       <w:r>
         <w:rPr>
-          <w:highlight w:val="yellow"/>
-          <w:rtl w:val="0"/>
-        </w:rPr>
-        <w:t xml:space="preserve">List your requirements for the next project module here based on the requirements template</w:t>
-      </w:r>
-    </w:p>
-    <w:p>
-      <w:pPr>
-        <w:spacing w:after="0" w:line="240" w:lineRule="auto"/>
-        <w:ind w:left="0" w:firstLine="0"/>
-        <w:rPr>
-          <w:highlight w:val="yellow"/>
-        </w:rPr>
-      </w:pPr>
-      <w:r>
-        <w:rPr>
-          <w:highlight w:val="yellow"/>
-          <w:rtl w:val="0"/>
-        </w:rPr>
-        <w:t xml:space="preserve">described above. Include a subsection for each part.</w:t>
-      </w:r>
-    </w:p>
-    <w:p>
-      <w:pPr>
-        <w:spacing w:after="0" w:line="240" w:lineRule="auto"/>
-        <w:ind w:left="0" w:firstLine="0"/>
-        <w:rPr>
-          <w:sz w:val="27"/>
-          <w:szCs w:val="27"/>
+          <w:rtl w:val="0"/>
+        </w:rPr>
+      </w:r>
+    </w:p>
+    <w:p>
+      <w:pPr>
+        <w:spacing w:after="0" w:line="240" w:lineRule="auto"/>
+        <w:ind w:left="0" w:firstLine="0"/>
+        <w:rPr>
           <w:highlight w:val="yellow"/>
         </w:rPr>
       </w:pPr>
@@ -2934,350 +2278,6 @@
         <w:rPr>
           <w:rtl w:val="0"/>
         </w:rPr>
-      </w:r>
-    </w:p>
-    <w:p>
-      <w:pPr>
-        <w:spacing w:after="0" w:line="240" w:lineRule="auto"/>
-        <w:ind w:left="0" w:firstLine="0"/>
-        <w:rPr/>
-      </w:pPr>
-      <w:r>
-        <w:rPr>
-          <w:b w:val="1"/>
-          <w:rtl w:val="0"/>
-        </w:rPr>
-        <w:t xml:space="preserve">Extensible: </w:t>
-      </w:r>
-      <w:r>
-        <w:rPr>
-          <w:rtl w:val="0"/>
-        </w:rPr>
-        <w:t xml:space="preserve">The code should be easily expandable by future developers who want to add features.</w:t>
-      </w:r>
-    </w:p>
-    <w:p>
-      <w:pPr>
-        <w:spacing w:after="0" w:line="240" w:lineRule="auto"/>
-        <w:ind w:left="0" w:firstLine="0"/>
-        <w:rPr/>
-      </w:pPr>
-      <w:r>
-        <w:rPr>
-          <w:rtl w:val="0"/>
-        </w:rPr>
-      </w:r>
-    </w:p>
-    <w:p>
-      <w:pPr>
-        <w:spacing w:after="0" w:line="240" w:lineRule="auto"/>
-        <w:ind w:left="0" w:firstLine="0"/>
-        <w:rPr>
-          <w:b w:val="1"/>
-          <w:sz w:val="28"/>
-          <w:szCs w:val="28"/>
-        </w:rPr>
-      </w:pPr>
-      <w:r>
-        <w:rPr>
-          <w:rtl w:val="0"/>
-        </w:rPr>
-      </w:r>
-    </w:p>
-    <w:p>
-      <w:pPr>
-        <w:spacing w:after="0" w:line="240" w:lineRule="auto"/>
-        <w:ind w:left="0" w:firstLine="0"/>
-        <w:rPr>
-          <w:b w:val="1"/>
-          <w:sz w:val="28"/>
-          <w:szCs w:val="28"/>
-        </w:rPr>
-      </w:pPr>
-      <w:r>
-        <w:rPr>
-          <w:rtl w:val="0"/>
-        </w:rPr>
-      </w:r>
-    </w:p>
-    <w:p>
-      <w:pPr>
-        <w:spacing w:after="0" w:line="240" w:lineRule="auto"/>
-        <w:ind w:left="0" w:firstLine="0"/>
-        <w:rPr>
-          <w:highlight w:val="yellow"/>
-        </w:rPr>
-      </w:pPr>
-      <w:r>
-        <w:rPr>
-          <w:highlight w:val="yellow"/>
-          <w:rtl w:val="0"/>
-        </w:rPr>
-        <w:t xml:space="preserve">List the non-functional requirements in this section. Non-functional requirements define system</w:t>
-      </w:r>
-    </w:p>
-    <w:p>
-      <w:pPr>
-        <w:spacing w:after="0" w:line="240" w:lineRule="auto"/>
-        <w:ind w:left="0" w:firstLine="0"/>
-        <w:rPr>
-          <w:highlight w:val="yellow"/>
-        </w:rPr>
-      </w:pPr>
-      <w:r>
-        <w:rPr>
-          <w:highlight w:val="yellow"/>
-          <w:rtl w:val="0"/>
-        </w:rPr>
-        <w:t xml:space="preserve">properties (e.g. reliability, response time and storage requirements, etc.) and constraints (e.g.</w:t>
-      </w:r>
-    </w:p>
-    <w:p>
-      <w:pPr>
-        <w:spacing w:after="0" w:line="240" w:lineRule="auto"/>
-        <w:ind w:left="0" w:firstLine="0"/>
-        <w:rPr>
-          <w:highlight w:val="yellow"/>
-        </w:rPr>
-      </w:pPr>
-      <w:r>
-        <w:rPr>
-          <w:highlight w:val="yellow"/>
-          <w:rtl w:val="0"/>
-        </w:rPr>
-        <w:t xml:space="preserve">I/O device capability, system representations, etc.)</w:t>
-      </w:r>
-    </w:p>
-    <w:p>
-      <w:pPr>
-        <w:spacing w:after="0" w:line="240" w:lineRule="auto"/>
-        <w:ind w:left="0" w:firstLine="0"/>
-        <w:rPr>
-          <w:highlight w:val="yellow"/>
-        </w:rPr>
-      </w:pPr>
-      <w:r>
-        <w:rPr>
-          <w:rtl w:val="0"/>
-        </w:rPr>
-      </w:r>
-    </w:p>
-    <w:p>
-      <w:pPr>
-        <w:spacing w:after="0" w:line="240" w:lineRule="auto"/>
-        <w:ind w:left="0" w:firstLine="0"/>
-        <w:rPr>
-          <w:highlight w:val="yellow"/>
-        </w:rPr>
-      </w:pPr>
-      <w:r>
-        <w:rPr>
-          <w:highlight w:val="yellow"/>
-          <w:rtl w:val="0"/>
-        </w:rPr>
-        <w:t xml:space="preserve">Generally, non-functional requirements take the form "system shall be &lt;requirement&gt;."</w:t>
-      </w:r>
-    </w:p>
-    <w:p>
-      <w:pPr>
-        <w:spacing w:after="0" w:line="240" w:lineRule="auto"/>
-        <w:ind w:left="0" w:firstLine="0"/>
-        <w:rPr>
-          <w:highlight w:val="yellow"/>
-        </w:rPr>
-      </w:pPr>
-      <w:r>
-        <w:rPr>
-          <w:highlight w:val="yellow"/>
-          <w:rtl w:val="0"/>
-        </w:rPr>
-        <w:t xml:space="preserve">Process requirements may also be listed here (e.g. specifying a particular programming</w:t>
-      </w:r>
-    </w:p>
-    <w:p>
-      <w:pPr>
-        <w:spacing w:after="0" w:line="240" w:lineRule="auto"/>
-        <w:ind w:left="0" w:firstLine="0"/>
-        <w:rPr>
-          <w:highlight w:val="yellow"/>
-        </w:rPr>
-      </w:pPr>
-      <w:r>
-        <w:rPr>
-          <w:highlight w:val="yellow"/>
-          <w:rtl w:val="0"/>
-        </w:rPr>
-        <w:t xml:space="preserve">language or development method.) This will include any general testing plans, but there is a</w:t>
-      </w:r>
-    </w:p>
-    <w:p>
-      <w:pPr>
-        <w:spacing w:after="0" w:line="240" w:lineRule="auto"/>
-        <w:ind w:left="0" w:firstLine="0"/>
-        <w:rPr>
-          <w:highlight w:val="yellow"/>
-        </w:rPr>
-      </w:pPr>
-      <w:r>
-        <w:rPr>
-          <w:highlight w:val="yellow"/>
-          <w:rtl w:val="0"/>
-        </w:rPr>
-        <w:t xml:space="preserve">later assignment that will go into much greater depth about testing the product.</w:t>
-      </w:r>
-    </w:p>
-    <w:p>
-      <w:pPr>
-        <w:spacing w:after="0" w:line="240" w:lineRule="auto"/>
-        <w:ind w:left="0" w:firstLine="0"/>
-        <w:rPr>
-          <w:highlight w:val="yellow"/>
-        </w:rPr>
-      </w:pPr>
-      <w:r>
-        <w:rPr>
-          <w:rtl w:val="0"/>
-        </w:rPr>
-      </w:r>
-    </w:p>
-    <w:p>
-      <w:pPr>
-        <w:spacing w:after="0" w:line="240" w:lineRule="auto"/>
-        <w:ind w:left="0" w:firstLine="0"/>
-        <w:rPr>
-          <w:highlight w:val="yellow"/>
-        </w:rPr>
-      </w:pPr>
-      <w:r>
-        <w:rPr>
-          <w:highlight w:val="yellow"/>
-          <w:rtl w:val="0"/>
-        </w:rPr>
-        <w:t xml:space="preserve">Please refer to Section 4.4.7 in the book “Object-Oriented Software Engineering” for example</w:t>
-      </w:r>
-    </w:p>
-    <w:p>
-      <w:pPr>
-        <w:spacing w:after="0" w:line="240" w:lineRule="auto"/>
-        <w:ind w:left="0" w:firstLine="0"/>
-        <w:rPr>
-          <w:highlight w:val="yellow"/>
-        </w:rPr>
-      </w:pPr>
-      <w:r>
-        <w:rPr>
-          <w:highlight w:val="yellow"/>
-          <w:rtl w:val="0"/>
-        </w:rPr>
-        <w:t xml:space="preserve">categories of non-functional requirements.</w:t>
-      </w:r>
-    </w:p>
-    <w:p>
-      <w:pPr>
-        <w:spacing w:after="0" w:line="240" w:lineRule="auto"/>
-        <w:ind w:left="0" w:firstLine="0"/>
-        <w:rPr>
-          <w:highlight w:val="yellow"/>
-        </w:rPr>
-      </w:pPr>
-      <w:r>
-        <w:rPr>
-          <w:rtl w:val="0"/>
-        </w:rPr>
-      </w:r>
-    </w:p>
-    <w:p>
-      <w:pPr>
-        <w:spacing w:after="0" w:line="240" w:lineRule="auto"/>
-        <w:ind w:left="0" w:firstLine="0"/>
-        <w:rPr>
-          <w:highlight w:val="yellow"/>
-        </w:rPr>
-      </w:pPr>
-      <w:r>
-        <w:rPr>
-          <w:highlight w:val="yellow"/>
-          <w:rtl w:val="0"/>
-        </w:rPr>
-        <w:t xml:space="preserve">You may use the following template for non-functional requirements (Please remove the color</w:t>
-      </w:r>
-    </w:p>
-    <w:p>
-      <w:pPr>
-        <w:spacing w:after="0" w:line="240" w:lineRule="auto"/>
-        <w:ind w:left="0" w:firstLine="0"/>
-        <w:rPr>
-          <w:highlight w:val="yellow"/>
-        </w:rPr>
-      </w:pPr>
-      <w:r>
-        <w:rPr>
-          <w:highlight w:val="yellow"/>
-          <w:rtl w:val="0"/>
-        </w:rPr>
-        <w:t xml:space="preserve">formatting in your final document):</w:t>
-      </w:r>
-    </w:p>
-    <w:p>
-      <w:pPr>
-        <w:spacing w:after="0" w:line="240" w:lineRule="auto"/>
-        <w:ind w:left="0" w:firstLine="0"/>
-        <w:rPr>
-          <w:highlight w:val="yellow"/>
-        </w:rPr>
-      </w:pPr>
-      <w:r>
-        <w:rPr>
-          <w:rtl w:val="0"/>
-        </w:rPr>
-      </w:r>
-    </w:p>
-    <w:p>
-      <w:pPr>
-        <w:spacing w:after="0" w:line="240" w:lineRule="auto"/>
-        <w:ind w:left="0" w:firstLine="0"/>
-        <w:rPr>
-          <w:highlight w:val="yellow"/>
-        </w:rPr>
-      </w:pPr>
-      <w:r>
-        <w:rPr>
-          <w:highlight w:val="yellow"/>
-          <w:rtl w:val="0"/>
-        </w:rPr>
-        <w:t xml:space="preserve">[Enter a Concise Requirement Name]:</w:t>
-      </w:r>
-    </w:p>
-    <w:p>
-      <w:pPr>
-        <w:spacing w:after="0" w:line="240" w:lineRule="auto"/>
-        <w:ind w:left="0" w:firstLine="0"/>
-        <w:rPr>
-          <w:highlight w:val="yellow"/>
-        </w:rPr>
-      </w:pPr>
-      <w:r>
-        <w:rPr>
-          <w:highlight w:val="yellow"/>
-          <w:rtl w:val="0"/>
-        </w:rPr>
-        <w:t xml:space="preserve">[provide a concise description, in clear and easily understandable language to specify</w:t>
-      </w:r>
-    </w:p>
-    <w:p>
-      <w:pPr>
-        <w:spacing w:after="0" w:line="240" w:lineRule="auto"/>
-        <w:ind w:left="0" w:firstLine="0"/>
-        <w:rPr>
-          <w:highlight w:val="yellow"/>
-        </w:rPr>
-      </w:pPr>
-      <w:r>
-        <w:rPr>
-          <w:highlight w:val="yellow"/>
-          <w:rtl w:val="0"/>
-        </w:rPr>
-        <w:t xml:space="preserve">the requirement]</w:t>
       </w:r>
     </w:p>
     <w:p>
@@ -3292,251 +2292,136 @@
       </w:pPr>
       <w:r>
         <w:rPr>
-          <w:rtl w:val="0"/>
-        </w:rPr>
-      </w:r>
-    </w:p>
-    <w:p>
-      <w:pPr>
-        <w:spacing w:after="0" w:line="240" w:lineRule="auto"/>
-        <w:ind w:left="0" w:firstLine="0"/>
-        <w:rPr>
+          <w:b w:val="1"/>
+          <w:rtl w:val="0"/>
+        </w:rPr>
+        <w:t xml:space="preserve">Extensible: </w:t>
+      </w:r>
+      <w:r>
+        <w:rPr>
+          <w:rtl w:val="0"/>
+        </w:rPr>
+        <w:t xml:space="preserve">The code should be easily expandable by future developers who want to add features.</w:t>
+      </w:r>
+      <w:r>
+        <w:rPr>
+          <w:rtl w:val="0"/>
+        </w:rPr>
+      </w:r>
+    </w:p>
+    <w:p>
+      <w:pPr>
+        <w:spacing w:after="0" w:line="240" w:lineRule="auto"/>
+        <w:ind w:left="0" w:firstLine="0"/>
+        <w:rPr>
+          <w:highlight w:val="yellow"/>
+        </w:rPr>
+      </w:pPr>
+      <w:r>
+        <w:rPr>
+          <w:rtl w:val="0"/>
+        </w:rPr>
+      </w:r>
+    </w:p>
+    <w:p>
+      <w:pPr>
+        <w:spacing w:after="0" w:line="240" w:lineRule="auto"/>
+        <w:ind w:left="0" w:firstLine="0"/>
+        <w:rPr>
+          <w:highlight w:val="yellow"/>
+        </w:rPr>
+      </w:pPr>
+      <w:r>
+        <w:rPr>
+          <w:rtl w:val="0"/>
+        </w:rPr>
+      </w:r>
+    </w:p>
+    <w:p>
+      <w:pPr>
+        <w:spacing w:after="0" w:line="240" w:lineRule="auto"/>
+        <w:ind w:left="0" w:firstLine="0"/>
+        <w:rPr>
+          <w:b w:val="1"/>
           <w:sz w:val="32"/>
           <w:szCs w:val="32"/>
-          <w:highlight w:val="yellow"/>
-        </w:rPr>
-      </w:pPr>
-      <w:r>
-        <w:rPr>
-          <w:rtl w:val="0"/>
-        </w:rPr>
-      </w:r>
-    </w:p>
-    <w:p>
-      <w:pPr>
-        <w:spacing w:after="0" w:line="240" w:lineRule="auto"/>
-        <w:ind w:left="0" w:firstLine="0"/>
-        <w:rPr>
+        </w:rPr>
+      </w:pPr>
+      <w:r>
+        <w:rPr>
+          <w:b w:val="1"/>
           <w:sz w:val="32"/>
           <w:szCs w:val="32"/>
+          <w:rtl w:val="0"/>
+        </w:rPr>
+        <w:t xml:space="preserve">III. System Evolution</w:t>
+      </w:r>
+    </w:p>
+    <w:p>
+      <w:pPr>
+        <w:spacing w:after="0" w:line="240" w:lineRule="auto"/>
+        <w:rPr>
+          <w:b w:val="1"/>
+        </w:rPr>
+      </w:pPr>
+      <w:r>
+        <w:rPr>
+          <w:rtl w:val="0"/>
+        </w:rPr>
+      </w:r>
+    </w:p>
+    <w:p>
+      <w:pPr>
+        <w:spacing w:after="0" w:line="240" w:lineRule="auto"/>
+        <w:ind w:left="0" w:firstLine="720"/>
+        <w:rPr/>
+      </w:pPr>
+      <w:r>
+        <w:rPr>
+          <w:rtl w:val="0"/>
+        </w:rPr>
+        <w:t xml:space="preserve">We expect system development to be a big factor in the design of this project. It’s highly likely that the Henricks lab will request the aid of future capstone teams to help with their research, so we need to make sure our code is accessible to future developers. Additionally, we need to write protocols for use and ensure strict documentation so that members of the Henricks lab have many tools available to them in the case that they want to maintain or expand upon this software. We want to use Python instead of the original project language Matlab. Python is a common language that’s useful for machine learning and is more widely used than Matlab. This will make the software easier for future developers to maintain.</w:t>
+      </w:r>
+    </w:p>
+    <w:p>
+      <w:pPr>
+        <w:spacing w:after="0" w:line="240" w:lineRule="auto"/>
+        <w:rPr/>
+      </w:pPr>
+      <w:r>
+        <w:rPr>
+          <w:rtl w:val="0"/>
+        </w:rPr>
+        <w:tab/>
+      </w:r>
+    </w:p>
+    <w:p>
+      <w:pPr>
+        <w:spacing w:after="0" w:line="240" w:lineRule="auto"/>
+        <w:rPr>
+          <w:b w:val="1"/>
+        </w:rPr>
+      </w:pPr>
+      <w:r>
+        <w:rPr>
+          <w:rtl w:val="0"/>
+        </w:rPr>
+      </w:r>
+    </w:p>
+    <w:p>
+      <w:pPr>
+        <w:spacing w:after="0" w:line="240" w:lineRule="auto"/>
+        <w:rPr>
+          <w:sz w:val="25"/>
+          <w:szCs w:val="25"/>
           <w:highlight w:val="yellow"/>
         </w:rPr>
       </w:pPr>
       <w:r>
-        <w:rPr>
-          <w:rtl w:val="0"/>
-        </w:rPr>
-      </w:r>
-    </w:p>
-    <w:p>
-      <w:pPr>
-        <w:spacing w:after="0" w:line="240" w:lineRule="auto"/>
-        <w:ind w:left="0" w:firstLine="0"/>
         <w:rPr>
           <w:b w:val="1"/>
           <w:sz w:val="32"/>
           <w:szCs w:val="32"/>
-        </w:rPr>
-      </w:pPr>
-      <w:r>
-        <w:rPr>
-          <w:b w:val="1"/>
-          <w:sz w:val="32"/>
-          <w:szCs w:val="32"/>
-          <w:rtl w:val="0"/>
-        </w:rPr>
-        <w:t xml:space="preserve">III. System Evolution</w:t>
-      </w:r>
-    </w:p>
-    <w:p>
-      <w:pPr>
-        <w:spacing w:after="0" w:line="240" w:lineRule="auto"/>
-        <w:ind w:left="0" w:firstLine="0"/>
-        <w:rPr>
-          <w:b w:val="1"/>
-          <w:sz w:val="32"/>
-          <w:szCs w:val="32"/>
-        </w:rPr>
-      </w:pPr>
-      <w:r>
-        <w:rPr>
-          <w:rtl w:val="0"/>
-        </w:rPr>
-      </w:r>
-    </w:p>
-    <w:p>
-      <w:pPr>
-        <w:spacing w:after="0" w:line="240" w:lineRule="auto"/>
-        <w:ind w:left="0" w:firstLine="0"/>
-        <w:rPr>
-          <w:highlight w:val="yellow"/>
-        </w:rPr>
-      </w:pPr>
-      <w:r>
-        <w:rPr>
-          <w:highlight w:val="yellow"/>
-          <w:rtl w:val="0"/>
-        </w:rPr>
-        <w:t xml:space="preserve">This should describe the fundamental assumptions on which your project is based, and any</w:t>
-      </w:r>
-    </w:p>
-    <w:p>
-      <w:pPr>
-        <w:spacing w:after="0" w:line="240" w:lineRule="auto"/>
-        <w:ind w:left="0" w:firstLine="0"/>
-        <w:rPr>
-          <w:highlight w:val="yellow"/>
-        </w:rPr>
-      </w:pPr>
-      <w:r>
-        <w:rPr>
-          <w:highlight w:val="yellow"/>
-          <w:rtl w:val="0"/>
-        </w:rPr>
-        <w:t xml:space="preserve">anticipated changes due to hardware evolution, changing user needs, and so on. This section is</w:t>
-      </w:r>
-    </w:p>
-    <w:p>
-      <w:pPr>
-        <w:spacing w:after="0" w:line="240" w:lineRule="auto"/>
-        <w:ind w:left="0" w:firstLine="0"/>
-        <w:rPr>
-          <w:highlight w:val="yellow"/>
-        </w:rPr>
-      </w:pPr>
-      <w:r>
-        <w:rPr>
-          <w:highlight w:val="yellow"/>
-          <w:rtl w:val="0"/>
-        </w:rPr>
-        <w:t xml:space="preserve">useful as it may help avoid design decisions that would constrain likely future changes to your</w:t>
-      </w:r>
-    </w:p>
-    <w:p>
-      <w:pPr>
-        <w:spacing w:after="0" w:line="240" w:lineRule="auto"/>
-        <w:ind w:left="0" w:firstLine="0"/>
-        <w:rPr>
-          <w:highlight w:val="yellow"/>
-        </w:rPr>
-      </w:pPr>
-      <w:r>
-        <w:rPr>
-          <w:highlight w:val="yellow"/>
-          <w:rtl w:val="0"/>
-        </w:rPr>
-        <w:t xml:space="preserve">project. They are also designed to identify risk points in your design process, which need to be</w:t>
-      </w:r>
-    </w:p>
-    <w:p>
-      <w:pPr>
-        <w:spacing w:after="0" w:line="240" w:lineRule="auto"/>
-        <w:ind w:left="0" w:firstLine="0"/>
-        <w:rPr>
-          <w:highlight w:val="yellow"/>
-        </w:rPr>
-      </w:pPr>
-      <w:r>
-        <w:rPr>
-          <w:highlight w:val="yellow"/>
-          <w:rtl w:val="0"/>
-        </w:rPr>
-        <w:t xml:space="preserve">kept in mind as your development continues. These can be hardware, software, or client issues</w:t>
-      </w:r>
-    </w:p>
-    <w:p>
-      <w:pPr>
-        <w:spacing w:after="0" w:line="240" w:lineRule="auto"/>
-        <w:ind w:left="0" w:firstLine="0"/>
-        <w:rPr>
-          <w:highlight w:val="yellow"/>
-        </w:rPr>
-      </w:pPr>
-      <w:r>
-        <w:rPr>
-          <w:highlight w:val="yellow"/>
-          <w:rtl w:val="0"/>
-        </w:rPr>
-        <w:t xml:space="preserve">where your assumptions about what will work or be required end up being incorrect. For</w:t>
-      </w:r>
-    </w:p>
-    <w:p>
-      <w:pPr>
-        <w:spacing w:after="0" w:line="240" w:lineRule="auto"/>
-        <w:ind w:left="0" w:firstLine="0"/>
-        <w:rPr>
-          <w:highlight w:val="yellow"/>
-        </w:rPr>
-      </w:pPr>
-      <w:r>
-        <w:rPr>
-          <w:highlight w:val="yellow"/>
-          <w:rtl w:val="0"/>
-        </w:rPr>
-        <w:t xml:space="preserve">example, if you think the computer platform you’re choosing might have driver issues you’ll have</w:t>
-      </w:r>
-    </w:p>
-    <w:p>
-      <w:pPr>
-        <w:spacing w:after="0" w:line="240" w:lineRule="auto"/>
-        <w:ind w:left="0" w:firstLine="0"/>
-        <w:rPr>
-          <w:highlight w:val="yellow"/>
-        </w:rPr>
-      </w:pPr>
-      <w:r>
-        <w:rPr>
-          <w:highlight w:val="yellow"/>
-          <w:rtl w:val="0"/>
-        </w:rPr>
-        <w:t xml:space="preserve">to either do significant extra work to fix the drivers or find another platform on a short timeline.</w:t>
-      </w:r>
-    </w:p>
-    <w:p>
-      <w:pPr>
-        <w:spacing w:after="0" w:line="240" w:lineRule="auto"/>
-        <w:ind w:left="0" w:firstLine="0"/>
-        <w:rPr>
-          <w:highlight w:val="yellow"/>
-        </w:rPr>
-      </w:pPr>
-      <w:r>
-        <w:rPr>
-          <w:highlight w:val="yellow"/>
-          <w:rtl w:val="0"/>
-        </w:rPr>
-        <w:t xml:space="preserve">That’s something you should note in this section as an anticipated change point</w:t>
-      </w:r>
-    </w:p>
-    <w:p>
-      <w:pPr>
-        <w:spacing w:after="0" w:line="240" w:lineRule="auto"/>
-        <w:rPr>
-          <w:b w:val="1"/>
-          <w:sz w:val="25"/>
-          <w:szCs w:val="25"/>
-        </w:rPr>
-      </w:pPr>
-      <w:r>
-        <w:rPr>
-          <w:rtl w:val="0"/>
-        </w:rPr>
-      </w:r>
-    </w:p>
-    <w:p>
-      <w:pPr>
-        <w:spacing w:after="0" w:line="240" w:lineRule="auto"/>
-        <w:rPr>
-          <w:sz w:val="25"/>
-          <w:szCs w:val="25"/>
-          <w:highlight w:val="yellow"/>
-        </w:rPr>
-      </w:pPr>
-      <w:r>
-        <w:rPr>
-          <w:b w:val="1"/>
-          <w:sz w:val="32"/>
-          <w:szCs w:val="32"/>
           <w:rtl w:val="0"/>
         </w:rPr>
         <w:t xml:space="preserve">IV. Glossary</w:t>
@@ -3565,81 +2450,181 @@
       </w:pPr>
       <w:r>
         <w:rPr>
-          <w:rtl w:val="0"/>
-        </w:rPr>
-      </w:r>
-    </w:p>
-    <w:p>
-      <w:pPr>
-        <w:spacing w:after="0" w:line="240" w:lineRule="auto"/>
-        <w:rPr/>
-      </w:pPr>
-      <w:r>
-        <w:rPr>
-          <w:rtl w:val="0"/>
-        </w:rPr>
-      </w:r>
-    </w:p>
-    <w:p>
-      <w:pPr>
-        <w:spacing w:after="0" w:line="240" w:lineRule="auto"/>
-        <w:rPr/>
-      </w:pPr>
-      <w:r>
-        <w:rPr>
-          <w:rtl w:val="0"/>
-        </w:rPr>
-      </w:r>
-    </w:p>
-    <w:p>
-      <w:pPr>
-        <w:spacing w:after="0" w:line="240" w:lineRule="auto"/>
-        <w:rPr/>
-      </w:pPr>
-      <w:r>
-        <w:rPr>
-          <w:rtl w:val="0"/>
-        </w:rPr>
-      </w:r>
-    </w:p>
-    <w:p>
-      <w:pPr>
-        <w:spacing w:after="0" w:line="240" w:lineRule="auto"/>
-        <w:rPr/>
-      </w:pPr>
-      <w:r>
-        <w:rPr>
-          <w:rtl w:val="0"/>
-        </w:rPr>
-      </w:r>
-    </w:p>
-    <w:p>
-      <w:pPr>
-        <w:spacing w:after="0" w:line="240" w:lineRule="auto"/>
-        <w:rPr/>
-      </w:pPr>
-      <w:r>
-        <w:rPr>
-          <w:rtl w:val="0"/>
-        </w:rPr>
-      </w:r>
-    </w:p>
-    <w:p>
-      <w:pPr>
-        <w:spacing w:after="0" w:line="240" w:lineRule="auto"/>
-        <w:rPr/>
-      </w:pPr>
-      <w:r>
-        <w:rPr>
-          <w:rtl w:val="0"/>
-        </w:rPr>
-      </w:r>
-    </w:p>
-    <w:p>
-      <w:pPr>
-        <w:spacing w:after="0" w:line="240" w:lineRule="auto"/>
-        <w:rPr/>
-      </w:pPr>
+          <w:b w:val="1"/>
+          <w:rtl w:val="0"/>
+        </w:rPr>
+        <w:t xml:space="preserve">Kamiak:</w:t>
+      </w:r>
+      <w:r>
+        <w:rPr>
+          <w:rtl w:val="0"/>
+        </w:rPr>
+        <w:t xml:space="preserve"> A high performance computer on the Washington State University campus. Built out of a cluster of local computers connected via a high speed network. </w:t>
+      </w:r>
+    </w:p>
+    <w:p>
+      <w:pPr>
+        <w:spacing w:after="0" w:line="240" w:lineRule="auto"/>
+        <w:rPr/>
+      </w:pPr>
+      <w:r>
+        <w:rPr>
+          <w:b w:val="1"/>
+          <w:rtl w:val="0"/>
+        </w:rPr>
+        <w:t xml:space="preserve">Local Field Potential (LFP):</w:t>
+      </w:r>
+      <w:r>
+        <w:rPr>
+          <w:rtl w:val="0"/>
+        </w:rPr>
+        <w:t xml:space="preserve"> The result of electrical activity in cells (mainly neurons). </w:t>
+      </w:r>
+    </w:p>
+    <w:p>
+      <w:pPr>
+        <w:spacing w:after="0" w:line="240" w:lineRule="auto"/>
+        <w:rPr/>
+      </w:pPr>
+      <w:r>
+        <w:rPr>
+          <w:rtl w:val="0"/>
+        </w:rPr>
+      </w:r>
+    </w:p>
+    <w:p>
+      <w:pPr>
+        <w:spacing w:after="0" w:line="240" w:lineRule="auto"/>
+        <w:rPr/>
+      </w:pPr>
+      <w:r>
+        <w:rPr>
+          <w:b w:val="1"/>
+          <w:rtl w:val="0"/>
+        </w:rPr>
+        <w:t xml:space="preserve">Machine Learning:</w:t>
+      </w:r>
+      <w:r>
+        <w:rPr>
+          <w:rtl w:val="0"/>
+        </w:rPr>
+        <w:t xml:space="preserve"> The use of computer programs that can learn based on input data and make predictions based on future data. </w:t>
+      </w:r>
+    </w:p>
+    <w:p>
+      <w:pPr>
+        <w:spacing w:after="0" w:line="240" w:lineRule="auto"/>
+        <w:rPr/>
+      </w:pPr>
+      <w:r>
+        <w:rPr>
+          <w:rtl w:val="0"/>
+        </w:rPr>
+      </w:r>
+    </w:p>
+    <w:p>
+      <w:pPr>
+        <w:spacing w:after="0" w:line="240" w:lineRule="auto"/>
+        <w:rPr/>
+      </w:pPr>
+      <w:r>
+        <w:rPr>
+          <w:b w:val="1"/>
+          <w:rtl w:val="0"/>
+        </w:rPr>
+        <w:t xml:space="preserve">Machine Learning Model:</w:t>
+      </w:r>
+      <w:r>
+        <w:rPr>
+          <w:rtl w:val="0"/>
+        </w:rPr>
+        <w:t xml:space="preserve"> A data file that has been trained to recognize specific data patterns.</w:t>
+      </w:r>
+    </w:p>
+    <w:p>
+      <w:pPr>
+        <w:spacing w:after="0" w:line="240" w:lineRule="auto"/>
+        <w:rPr/>
+      </w:pPr>
+      <w:r>
+        <w:rPr>
+          <w:rtl w:val="0"/>
+        </w:rPr>
+      </w:r>
+    </w:p>
+    <w:p>
+      <w:pPr>
+        <w:spacing w:after="0" w:line="240" w:lineRule="auto"/>
+        <w:rPr/>
+      </w:pPr>
+      <w:r>
+        <w:rPr>
+          <w:b w:val="1"/>
+          <w:rtl w:val="0"/>
+        </w:rPr>
+        <w:t xml:space="preserve">Matlab:</w:t>
+      </w:r>
+      <w:r>
+        <w:rPr>
+          <w:rtl w:val="0"/>
+        </w:rPr>
+        <w:t xml:space="preserve"> A high level programming language commonly used by mathematicians and engineers.</w:t>
+      </w:r>
+    </w:p>
+    <w:p>
+      <w:pPr>
+        <w:spacing w:after="0" w:line="240" w:lineRule="auto"/>
+        <w:rPr/>
+      </w:pPr>
+      <w:r>
+        <w:rPr>
+          <w:rtl w:val="0"/>
+        </w:rPr>
+      </w:r>
+    </w:p>
+    <w:p>
+      <w:pPr>
+        <w:spacing w:after="0" w:line="240" w:lineRule="auto"/>
+        <w:rPr/>
+      </w:pPr>
+      <w:r>
+        <w:rPr>
+          <w:b w:val="1"/>
+          <w:rtl w:val="0"/>
+        </w:rPr>
+        <w:t xml:space="preserve">Python:</w:t>
+      </w:r>
+      <w:r>
+        <w:rPr>
+          <w:rtl w:val="0"/>
+        </w:rPr>
+        <w:t xml:space="preserve"> An open-source, high level programming language with many libraries useful for machine learning.</w:t>
+      </w:r>
+    </w:p>
+    <w:p>
+      <w:pPr>
+        <w:spacing w:after="0" w:line="240" w:lineRule="auto"/>
+        <w:rPr/>
+      </w:pPr>
+      <w:r>
+        <w:rPr>
+          <w:rtl w:val="0"/>
+        </w:rPr>
+      </w:r>
+    </w:p>
+    <w:p>
+      <w:pPr>
+        <w:spacing w:line="240" w:lineRule="auto"/>
+        <w:rPr/>
+      </w:pPr>
+      <w:r>
+        <w:rPr>
+          <w:b w:val="1"/>
+          <w:color w:val="0e101a"/>
+          <w:rtl w:val="0"/>
+        </w:rPr>
+        <w:t xml:space="preserve">Power and Coherence Values: </w:t>
+      </w:r>
       <w:r>
         <w:rPr>
           <w:rtl w:val="0"/>

</xml_diff>

<commit_message>
Added overview for architecture design and UML diagram of the design. Began working on subsystem decomposition as well
</commit_message>
<xml_diff>
--- a/Documents/Requirements and Specifications.docx
+++ b/Documents/Requirements and Specifications.docx
@@ -142,12 +142,12 @@
           <wp:inline distB="114300" distT="114300" distL="114300" distR="114300">
             <wp:extent cx="1247775" cy="1247775"/>
             <wp:effectExtent b="0" l="0" r="0" t="0"/>
-            <wp:docPr id="2" name="image2.png"/>
+            <wp:docPr id="2" name="image3.png"/>
             <a:graphic>
               <a:graphicData uri="http://schemas.openxmlformats.org/drawingml/2006/picture">
                 <pic:pic>
                   <pic:nvPicPr>
-                    <pic:cNvPr id="0" name="image2.png"/>
+                    <pic:cNvPr id="0" name="image3.png"/>
                     <pic:cNvPicPr preferRelativeResize="0"/>
                   </pic:nvPicPr>
                   <pic:blipFill>
@@ -596,13 +596,13 @@
         <w:tab/>
         <w:tab/>
         <w:tab/>
-        <w:t xml:space="preserve">3</w:t>
-      </w:r>
-    </w:p>
-    <w:p>
-      <w:pPr>
-        <w:spacing w:after="0" w:line="240" w:lineRule="auto"/>
-        <w:ind w:left="0" w:firstLine="0"/>
+        <w:t xml:space="preserve">5</w:t>
+      </w:r>
+    </w:p>
+    <w:p>
+      <w:pPr>
+        <w:spacing w:after="0" w:line="240" w:lineRule="auto"/>
+        <w:ind w:firstLine="720"/>
         <w:rPr>
           <w:b w:val="1"/>
           <w:sz w:val="27"/>
@@ -618,7 +618,7 @@
     <w:p>
       <w:pPr>
         <w:spacing w:after="0" w:line="240" w:lineRule="auto"/>
-        <w:ind w:left="720" w:firstLine="0"/>
+        <w:ind w:firstLine="720"/>
         <w:rPr>
           <w:b w:val="1"/>
           <w:sz w:val="27"/>
@@ -632,11 +632,225 @@
           <w:szCs w:val="27"/>
           <w:rtl w:val="0"/>
         </w:rPr>
+        <w:tab/>
+        <w:t xml:space="preserve">II.2.1 Machine learning Model</w:t>
+        <w:tab/>
+        <w:tab/>
+        <w:tab/>
+        <w:tab/>
+        <w:tab/>
+        <w:t xml:space="preserve">5</w:t>
+      </w:r>
+    </w:p>
+    <w:p>
+      <w:pPr>
+        <w:spacing w:after="0" w:line="240" w:lineRule="auto"/>
+        <w:ind w:firstLine="720"/>
+        <w:rPr>
+          <w:b w:val="1"/>
+          <w:sz w:val="27"/>
+          <w:szCs w:val="27"/>
+        </w:rPr>
+      </w:pPr>
+      <w:r>
+        <w:rPr>
+          <w:rtl w:val="0"/>
+        </w:rPr>
+      </w:r>
+    </w:p>
+    <w:p>
+      <w:pPr>
+        <w:spacing w:after="0" w:line="240" w:lineRule="auto"/>
+        <w:ind w:firstLine="720"/>
+        <w:rPr>
+          <w:b w:val="1"/>
+          <w:sz w:val="27"/>
+          <w:szCs w:val="27"/>
+        </w:rPr>
+      </w:pPr>
+      <w:r>
+        <w:rPr>
+          <w:b w:val="1"/>
+          <w:sz w:val="27"/>
+          <w:szCs w:val="27"/>
+          <w:rtl w:val="0"/>
+        </w:rPr>
+        <w:tab/>
+        <w:t xml:space="preserve">II.2.2 Automated Data Collection</w:t>
+        <w:tab/>
+        <w:tab/>
+        <w:tab/>
+        <w:tab/>
+        <w:tab/>
+        <w:t xml:space="preserve">5</w:t>
+      </w:r>
+    </w:p>
+    <w:p>
+      <w:pPr>
+        <w:spacing w:after="0" w:line="240" w:lineRule="auto"/>
+        <w:ind w:firstLine="720"/>
+        <w:rPr>
+          <w:b w:val="1"/>
+          <w:sz w:val="27"/>
+          <w:szCs w:val="27"/>
+        </w:rPr>
+      </w:pPr>
+      <w:r>
+        <w:rPr>
+          <w:rtl w:val="0"/>
+        </w:rPr>
+      </w:r>
+    </w:p>
+    <w:p>
+      <w:pPr>
+        <w:spacing w:after="0" w:line="240" w:lineRule="auto"/>
+        <w:ind w:firstLine="720"/>
+        <w:rPr>
+          <w:b w:val="1"/>
+          <w:sz w:val="27"/>
+          <w:szCs w:val="27"/>
+        </w:rPr>
+      </w:pPr>
+      <w:r>
+        <w:rPr>
+          <w:b w:val="1"/>
+          <w:sz w:val="27"/>
+          <w:szCs w:val="27"/>
+          <w:rtl w:val="0"/>
+        </w:rPr>
+        <w:tab/>
+        <w:t xml:space="preserve">II.2.3 Graphic User Interface</w:t>
+        <w:tab/>
+        <w:tab/>
+        <w:tab/>
+        <w:tab/>
+        <w:tab/>
+        <w:tab/>
+        <w:t xml:space="preserve">5</w:t>
+      </w:r>
+    </w:p>
+    <w:p>
+      <w:pPr>
+        <w:spacing w:after="0" w:line="240" w:lineRule="auto"/>
+        <w:ind w:firstLine="720"/>
+        <w:rPr>
+          <w:b w:val="1"/>
+          <w:sz w:val="27"/>
+          <w:szCs w:val="27"/>
+        </w:rPr>
+      </w:pPr>
+      <w:r>
+        <w:rPr>
+          <w:rtl w:val="0"/>
+        </w:rPr>
+      </w:r>
+    </w:p>
+    <w:p>
+      <w:pPr>
+        <w:spacing w:after="0" w:line="240" w:lineRule="auto"/>
+        <w:ind w:firstLine="720"/>
+        <w:rPr>
+          <w:b w:val="1"/>
+          <w:sz w:val="27"/>
+          <w:szCs w:val="27"/>
+        </w:rPr>
+      </w:pPr>
+      <w:r>
+        <w:rPr>
+          <w:b w:val="1"/>
+          <w:sz w:val="27"/>
+          <w:szCs w:val="27"/>
+          <w:rtl w:val="0"/>
+        </w:rPr>
+        <w:tab/>
+        <w:t xml:space="preserve">II.2.4 Power and Coherence Calculator</w:t>
+        <w:tab/>
+        <w:tab/>
+        <w:tab/>
+        <w:tab/>
+        <w:t xml:space="preserve">5</w:t>
+      </w:r>
+    </w:p>
+    <w:p>
+      <w:pPr>
+        <w:spacing w:after="0" w:line="240" w:lineRule="auto"/>
+        <w:ind w:firstLine="720"/>
+        <w:rPr>
+          <w:b w:val="1"/>
+          <w:sz w:val="27"/>
+          <w:szCs w:val="27"/>
+        </w:rPr>
+      </w:pPr>
+      <w:r>
+        <w:rPr>
+          <w:rtl w:val="0"/>
+        </w:rPr>
+      </w:r>
+    </w:p>
+    <w:p>
+      <w:pPr>
+        <w:spacing w:after="0" w:line="240" w:lineRule="auto"/>
+        <w:ind w:firstLine="720"/>
+        <w:rPr>
+          <w:b w:val="1"/>
+          <w:sz w:val="27"/>
+          <w:szCs w:val="27"/>
+        </w:rPr>
+      </w:pPr>
+      <w:r>
+        <w:rPr>
+          <w:b w:val="1"/>
+          <w:sz w:val="27"/>
+          <w:szCs w:val="27"/>
+          <w:rtl w:val="0"/>
+        </w:rPr>
+        <w:tab/>
+        <w:t xml:space="preserve">II.2.5 Interface with Kamiak Cluster</w:t>
+        <w:tab/>
+        <w:tab/>
+        <w:tab/>
+        <w:tab/>
+        <w:t xml:space="preserve">5</w:t>
+      </w:r>
+    </w:p>
+    <w:p>
+      <w:pPr>
+        <w:spacing w:after="0" w:line="240" w:lineRule="auto"/>
+        <w:ind w:left="0" w:firstLine="0"/>
+        <w:rPr>
+          <w:b w:val="1"/>
+          <w:sz w:val="27"/>
+          <w:szCs w:val="27"/>
+        </w:rPr>
+      </w:pPr>
+      <w:r>
+        <w:rPr>
+          <w:rtl w:val="0"/>
+        </w:rPr>
+      </w:r>
+    </w:p>
+    <w:p>
+      <w:pPr>
+        <w:spacing w:after="0" w:line="240" w:lineRule="auto"/>
+        <w:ind w:left="720" w:firstLine="0"/>
+        <w:rPr>
+          <w:b w:val="1"/>
+          <w:sz w:val="27"/>
+          <w:szCs w:val="27"/>
+        </w:rPr>
+      </w:pPr>
+      <w:r>
+        <w:rPr>
+          <w:b w:val="1"/>
+          <w:sz w:val="27"/>
+          <w:szCs w:val="27"/>
+          <w:rtl w:val="0"/>
+        </w:rPr>
         <w:t xml:space="preserve">II.3. Non-Functional Requirements                        </w:t>
         <w:tab/>
         <w:tab/>
         <w:tab/>
-        <w:t xml:space="preserve">4</w:t>
+        <w:t xml:space="preserve">6</w:t>
       </w:r>
     </w:p>
     <w:p>
@@ -759,45 +973,6 @@
       <w:pPr>
         <w:spacing w:after="0" w:line="240" w:lineRule="auto"/>
         <w:rPr>
-          <w:b w:val="1"/>
-          <w:sz w:val="27"/>
-          <w:szCs w:val="27"/>
-        </w:rPr>
-      </w:pPr>
-      <w:r>
-        <w:rPr>
-          <w:b w:val="1"/>
-          <w:sz w:val="27"/>
-          <w:szCs w:val="27"/>
-          <w:rtl w:val="0"/>
-        </w:rPr>
-        <w:t xml:space="preserve">V. </w:t>
-      </w:r>
-      <w:r>
-        <w:rPr>
-          <w:b w:val="1"/>
-          <w:sz w:val="27"/>
-          <w:szCs w:val="27"/>
-          <w:rtl w:val="0"/>
-        </w:rPr>
-        <w:t xml:space="preserve">References</w:t>
-        <w:tab/>
-        <w:tab/>
-        <w:tab/>
-        <w:tab/>
-        <w:tab/>
-        <w:tab/>
-        <w:tab/>
-        <w:tab/>
-        <w:tab/>
-        <w:tab/>
-        <w:t xml:space="preserve">5</w:t>
-      </w:r>
-    </w:p>
-    <w:p>
-      <w:pPr>
-        <w:spacing w:after="0" w:line="240" w:lineRule="auto"/>
-        <w:rPr>
           <w:sz w:val="25"/>
           <w:szCs w:val="25"/>
           <w:shd w:fill="f2f2f2" w:val="clear"/>
@@ -843,51 +1018,6 @@
       <w:pPr>
         <w:spacing w:after="0" w:line="240" w:lineRule="auto"/>
         <w:rPr>
-          <w:sz w:val="25"/>
-          <w:szCs w:val="25"/>
-          <w:shd w:fill="f2f2f2" w:val="clear"/>
-        </w:rPr>
-      </w:pPr>
-      <w:r>
-        <w:rPr>
-          <w:rtl w:val="0"/>
-        </w:rPr>
-      </w:r>
-    </w:p>
-    <w:p>
-      <w:pPr>
-        <w:spacing w:after="0" w:line="240" w:lineRule="auto"/>
-        <w:rPr>
-          <w:sz w:val="25"/>
-          <w:szCs w:val="25"/>
-          <w:shd w:fill="f2f2f2" w:val="clear"/>
-        </w:rPr>
-      </w:pPr>
-      <w:r>
-        <w:rPr>
-          <w:rtl w:val="0"/>
-        </w:rPr>
-      </w:r>
-    </w:p>
-    <w:p>
-      <w:pPr>
-        <w:spacing w:after="0" w:line="240" w:lineRule="auto"/>
-        <w:rPr>
-          <w:sz w:val="25"/>
-          <w:szCs w:val="25"/>
-          <w:shd w:fill="f2f2f2" w:val="clear"/>
-        </w:rPr>
-      </w:pPr>
-      <w:r>
-        <w:rPr>
-          <w:rtl w:val="0"/>
-        </w:rPr>
-      </w:r>
-    </w:p>
-    <w:p>
-      <w:pPr>
-        <w:spacing w:after="0" w:line="240" w:lineRule="auto"/>
-        <w:rPr>
           <w:b w:val="1"/>
           <w:sz w:val="32"/>
           <w:szCs w:val="32"/>
@@ -895,12 +1025,23 @@
       </w:pPr>
       <w:r>
         <w:rPr>
+          <w:rtl w:val="0"/>
+        </w:rPr>
+      </w:r>
+    </w:p>
+    <w:p>
+      <w:pPr>
+        <w:spacing w:after="0" w:line="240" w:lineRule="auto"/>
+        <w:rPr>
           <w:b w:val="1"/>
           <w:sz w:val="32"/>
           <w:szCs w:val="32"/>
-          <w:rtl w:val="0"/>
-        </w:rPr>
-        <w:t xml:space="preserve"> </w:t>
+        </w:rPr>
+      </w:pPr>
+      <w:r>
+        <w:rPr>
+          <w:rtl w:val="0"/>
+        </w:rPr>
       </w:r>
     </w:p>
     <w:p>
@@ -1027,198 +1168,108 @@
       <w:pPr>
         <w:spacing w:after="0" w:line="240" w:lineRule="auto"/>
         <w:rPr>
+          <w:highlight w:val="yellow"/>
+        </w:rPr>
+      </w:pPr>
+      <w:r>
+        <w:rPr>
           <w:b w:val="1"/>
           <w:sz w:val="32"/>
           <w:szCs w:val="32"/>
-        </w:rPr>
-      </w:pPr>
-      <w:r>
-        <w:rPr>
-          <w:rtl w:val="0"/>
-        </w:rPr>
-      </w:r>
-    </w:p>
-    <w:p>
-      <w:pPr>
-        <w:spacing w:after="0" w:line="240" w:lineRule="auto"/>
+          <w:rtl w:val="0"/>
+        </w:rPr>
+        <w:t xml:space="preserve">I. Introduction</w:t>
+      </w:r>
+      <w:r>
+        <w:rPr>
+          <w:rtl w:val="0"/>
+        </w:rPr>
+      </w:r>
+    </w:p>
+    <w:p>
+      <w:pPr>
+        <w:spacing w:after="0" w:line="240" w:lineRule="auto"/>
+        <w:ind w:left="0" w:firstLine="0"/>
+        <w:rPr>
+          <w:highlight w:val="yellow"/>
+        </w:rPr>
+      </w:pPr>
+      <w:r>
+        <w:rPr>
+          <w:rtl w:val="0"/>
+        </w:rPr>
+      </w:r>
+    </w:p>
+    <w:p>
+      <w:pPr>
+        <w:spacing w:after="0" w:line="240" w:lineRule="auto"/>
+        <w:ind w:left="0" w:firstLine="720"/>
+        <w:rPr/>
+      </w:pPr>
+      <w:r>
+        <w:rPr>
+          <w:rtl w:val="0"/>
+        </w:rPr>
+        <w:t xml:space="preserve">This will describe in detail the desired requirements and specifications of the Nunnerson Computing Project. Nunnerson Computing is tasked with designing a machine learning model that can predict imminent alcohol drinking in male and female rodents addicted to alcohol. Nunnerson Computing is also charged with creating a protocol that can assist future researchers in utilizing this model even if they have no experience in coding.</w:t>
+      </w:r>
+    </w:p>
+    <w:p>
+      <w:pPr>
+        <w:spacing w:after="0" w:line="240" w:lineRule="auto"/>
+        <w:ind w:left="0" w:firstLine="720"/>
+        <w:rPr/>
+      </w:pPr>
+      <w:r>
+        <w:rPr>
+          <w:rtl w:val="0"/>
+        </w:rPr>
+      </w:r>
+    </w:p>
+    <w:p>
+      <w:pPr>
+        <w:spacing w:after="0" w:line="240" w:lineRule="auto"/>
+        <w:ind w:left="0" w:firstLine="720"/>
+        <w:rPr/>
+      </w:pPr>
+      <w:r>
+        <w:rPr>
+          <w:rtl w:val="0"/>
+        </w:rPr>
+        <w:t xml:space="preserve">The purpose of this project is to help Angela Hendricks and her team of graduate and undergraduate researchers with speeding up their data collection process. In the past Hendricks and her team have had to manually record video of rodents and record data based on when the rodents looked like they were in the decision making process of consuming alcohol. This project will streamline this process by automating data collection so it no longer needs to be done by a human. Additionally, the data collected from the rodents won’t be based on what the researcher observed and instead be based on the statistical probability of the model thus making the data more reliable and less prone to human error.</w:t>
+      </w:r>
+    </w:p>
+    <w:p>
+      <w:pPr>
+        <w:spacing w:after="0" w:line="240" w:lineRule="auto"/>
+        <w:rPr/>
+      </w:pPr>
+      <w:r>
+        <w:rPr>
+          <w:rtl w:val="0"/>
+        </w:rPr>
+      </w:r>
+    </w:p>
+    <w:p>
+      <w:pPr>
+        <w:spacing w:after="0" w:line="240" w:lineRule="auto"/>
+        <w:rPr/>
+      </w:pPr>
+      <w:r>
+        <w:rPr>
+          <w:rtl w:val="0"/>
+        </w:rPr>
+      </w:r>
+    </w:p>
+    <w:p>
+      <w:pPr>
+        <w:spacing w:after="0" w:line="240" w:lineRule="auto"/>
+        <w:rPr/>
+      </w:pPr>
+      <w:r>
         <w:rPr>
           <w:b w:val="1"/>
           <w:sz w:val="32"/>
           <w:szCs w:val="32"/>
-        </w:rPr>
-      </w:pPr>
-      <w:r>
-        <w:rPr>
-          <w:rtl w:val="0"/>
-        </w:rPr>
-      </w:r>
-    </w:p>
-    <w:p>
-      <w:pPr>
-        <w:spacing w:after="0" w:line="240" w:lineRule="auto"/>
-        <w:rPr>
-          <w:b w:val="1"/>
-          <w:sz w:val="32"/>
-          <w:szCs w:val="32"/>
-        </w:rPr>
-      </w:pPr>
-      <w:r>
-        <w:rPr>
-          <w:rtl w:val="0"/>
-        </w:rPr>
-      </w:r>
-    </w:p>
-    <w:p>
-      <w:pPr>
-        <w:spacing w:after="0" w:line="240" w:lineRule="auto"/>
-        <w:rPr>
-          <w:b w:val="1"/>
-          <w:sz w:val="32"/>
-          <w:szCs w:val="32"/>
-        </w:rPr>
-      </w:pPr>
-      <w:r>
-        <w:rPr>
-          <w:rtl w:val="0"/>
-        </w:rPr>
-      </w:r>
-    </w:p>
-    <w:p>
-      <w:pPr>
-        <w:spacing w:after="0" w:line="240" w:lineRule="auto"/>
-        <w:rPr>
-          <w:b w:val="1"/>
-          <w:sz w:val="32"/>
-          <w:szCs w:val="32"/>
-        </w:rPr>
-      </w:pPr>
-      <w:r>
-        <w:rPr>
-          <w:rtl w:val="0"/>
-        </w:rPr>
-      </w:r>
-    </w:p>
-    <w:p>
-      <w:pPr>
-        <w:spacing w:after="0" w:line="240" w:lineRule="auto"/>
-        <w:rPr>
-          <w:b w:val="1"/>
-          <w:sz w:val="32"/>
-          <w:szCs w:val="32"/>
-        </w:rPr>
-      </w:pPr>
-      <w:r>
-        <w:rPr>
-          <w:rtl w:val="0"/>
-        </w:rPr>
-      </w:r>
-    </w:p>
-    <w:p>
-      <w:pPr>
-        <w:spacing w:after="0" w:line="240" w:lineRule="auto"/>
-        <w:rPr>
-          <w:highlight w:val="yellow"/>
-        </w:rPr>
-      </w:pPr>
-      <w:r>
-        <w:rPr>
-          <w:b w:val="1"/>
-          <w:sz w:val="32"/>
-          <w:szCs w:val="32"/>
-          <w:rtl w:val="0"/>
-        </w:rPr>
-        <w:t xml:space="preserve">I. Introduction</w:t>
-      </w:r>
-      <w:r>
-        <w:rPr>
-          <w:rtl w:val="0"/>
-        </w:rPr>
-      </w:r>
-    </w:p>
-    <w:p>
-      <w:pPr>
-        <w:spacing w:after="0" w:line="240" w:lineRule="auto"/>
-        <w:ind w:left="0" w:firstLine="0"/>
-        <w:rPr>
-          <w:highlight w:val="yellow"/>
-        </w:rPr>
-      </w:pPr>
-      <w:r>
-        <w:rPr>
-          <w:rtl w:val="0"/>
-        </w:rPr>
-      </w:r>
-    </w:p>
-    <w:p>
-      <w:pPr>
-        <w:spacing w:after="0" w:line="240" w:lineRule="auto"/>
-        <w:ind w:left="0" w:firstLine="720"/>
-        <w:rPr/>
-      </w:pPr>
-      <w:r>
-        <w:rPr>
-          <w:rtl w:val="0"/>
-        </w:rPr>
-        <w:t xml:space="preserve">This will describe in detail the desired requirements and specifications of the Nunnerson Computing Project. Nunnerson Computing is tasked with designing a machine learning model that can predict imminent alcohol drinking in male and female rodents addicted to alcohol. Nunnerson Computing is also charged with creating a protocol that can assist future researchers in utilizing this model even if they have no experience in coding.</w:t>
-      </w:r>
-    </w:p>
-    <w:p>
-      <w:pPr>
-        <w:spacing w:after="0" w:line="240" w:lineRule="auto"/>
-        <w:ind w:left="0" w:firstLine="720"/>
-        <w:rPr/>
-      </w:pPr>
-      <w:r>
-        <w:rPr>
-          <w:rtl w:val="0"/>
-        </w:rPr>
-      </w:r>
-    </w:p>
-    <w:p>
-      <w:pPr>
-        <w:spacing w:after="0" w:line="240" w:lineRule="auto"/>
-        <w:ind w:left="0" w:firstLine="720"/>
-        <w:rPr/>
-      </w:pPr>
-      <w:r>
-        <w:rPr>
-          <w:rtl w:val="0"/>
-        </w:rPr>
-        <w:t xml:space="preserve">The purpose of this project is to help Angela Hendricks and her team of graduate and undergraduate researchers with speeding up their data collection process. In the past Hendricks and her team have had to manually record video of rodents and record data based on when the rodents looked like they were in the decision making process of consuming alcohol. This project will streamline this process by automating data collection so it no longer needs to be done by a human. Additionally, the data collected from the rodents won’t be based on what the researcher observed and instead be based on the statistical probability of the model thus making the data more reliable and less prone to human error.</w:t>
-      </w:r>
-    </w:p>
-    <w:p>
-      <w:pPr>
-        <w:spacing w:after="0" w:line="240" w:lineRule="auto"/>
-        <w:rPr/>
-      </w:pPr>
-      <w:r>
-        <w:rPr>
-          <w:rtl w:val="0"/>
-        </w:rPr>
-      </w:r>
-    </w:p>
-    <w:p>
-      <w:pPr>
-        <w:spacing w:after="0" w:line="240" w:lineRule="auto"/>
-        <w:rPr/>
-      </w:pPr>
-      <w:r>
-        <w:rPr>
-          <w:rtl w:val="0"/>
-        </w:rPr>
-      </w:r>
-    </w:p>
-    <w:p>
-      <w:pPr>
-        <w:spacing w:after="0" w:line="240" w:lineRule="auto"/>
-        <w:rPr/>
-      </w:pPr>
-      <w:r>
-        <w:rPr>
-          <w:b w:val="1"/>
-          <w:sz w:val="32"/>
-          <w:szCs w:val="32"/>
           <w:rtl w:val="0"/>
         </w:rPr>
         <w:t xml:space="preserve">II. System Requirements and Specification</w:t>
@@ -1309,7 +1360,7 @@
           <w:color w:val="0e101a"/>
           <w:rtl w:val="0"/>
         </w:rPr>
-        <w:t xml:space="preserve">Kelly Hewitt is a neuropsychologist at WSU who is researching rodent behavior. Kelly is currently studying four groups of rodents: non-alcohol dependent males, non-alcohol dependent females, alcohol dependent males, and alcohol dependent females. For each group of rodents, Kelly measures the local field potentials in three parts of the rodent's brain. After collecting the data, Kelly would like to preprocess the data, so she only gets the LFP values measured when the rodent was in the decision-making process of drinking alcohol. To do this, Kelly opens our desktop application.</w:t>
+        <w:t xml:space="preserve">Kelly Hewitt is a neuropsychologist at WSU who is researching rodent behavior. Kelly is currently studying four groups of rodents: non-alcohol dependent males, non-alcohol dependent females, alcohol dependent males, and alcohol dependent females. For each group of rodents, Kelly measures the local field potentials in three parts of the rodent's brain; The medial prefrontal cortex (mPFC), the nucleus accumbens shell (NAcSh), and the central nucleus of the amygdala (CeA). After collecting the data, Kelly would like to preprocess the data, so she only gets the LFP values measured when the rodent was in the decision-making process of drinking alcohol. To do this, Kelly opens our desktop application.</w:t>
       </w:r>
     </w:p>
     <w:p>
@@ -1351,14 +1402,77 @@
       <w:r>
         <w:rPr>
           <w:color w:val="0e101a"/>
-          <w:rtl w:val="0"/>
-        </w:rPr>
-        <w:tab/>
-      </w:r>
-      <w:r>
-        <w:rPr>
-          <w:b w:val="1"/>
+        </w:rPr>
+        <w:drawing>
+          <wp:inline distB="114300" distT="114300" distL="114300" distR="114300">
+            <wp:extent cx="5943600" cy="5118100"/>
+            <wp:effectExtent b="0" l="0" r="0" t="0"/>
+            <wp:docPr id="3" name="image2.png"/>
+            <a:graphic>
+              <a:graphicData uri="http://schemas.openxmlformats.org/drawingml/2006/picture">
+                <pic:pic>
+                  <pic:nvPicPr>
+                    <pic:cNvPr id="0" name="image2.png"/>
+                    <pic:cNvPicPr preferRelativeResize="0"/>
+                  </pic:nvPicPr>
+                  <pic:blipFill>
+                    <a:blip r:embed="rId8"/>
+                    <a:srcRect b="0" l="0" r="0" t="0"/>
+                    <a:stretch>
+                      <a:fillRect/>
+                    </a:stretch>
+                  </pic:blipFill>
+                  <pic:spPr>
+                    <a:xfrm>
+                      <a:off x="0" y="0"/>
+                      <a:ext cx="5943600" cy="5118100"/>
+                    </a:xfrm>
+                    <a:prstGeom prst="rect"/>
+                    <a:ln/>
+                  </pic:spPr>
+                </pic:pic>
+              </a:graphicData>
+            </a:graphic>
+          </wp:inline>
+        </w:drawing>
+      </w:r>
+      <w:r>
+        <w:rPr>
+          <w:rtl w:val="0"/>
+        </w:rPr>
+      </w:r>
+    </w:p>
+    <w:p>
+      <w:pPr>
+        <w:spacing w:line="240" w:lineRule="auto"/>
+        <w:rPr>
           <w:color w:val="0e101a"/>
+        </w:rPr>
+      </w:pPr>
+      <w:r>
+        <w:rPr>
+          <w:rtl w:val="0"/>
+        </w:rPr>
+      </w:r>
+    </w:p>
+    <w:p>
+      <w:pPr>
+        <w:spacing w:line="240" w:lineRule="auto"/>
+        <w:rPr>
+          <w:color w:val="0e101a"/>
+        </w:rPr>
+      </w:pPr>
+      <w:r>
+        <w:rPr>
+          <w:color w:val="0e101a"/>
+          <w:rtl w:val="0"/>
+        </w:rPr>
+        <w:tab/>
+      </w:r>
+      <w:r>
+        <w:rPr>
+          <w:b w:val="1"/>
+          <w:color w:val="0e101a"/>
           <w:rtl w:val="0"/>
         </w:rPr>
         <w:t xml:space="preserve">Story:</w:t>
@@ -1368,7 +1482,7 @@
           <w:color w:val="0e101a"/>
           <w:rtl w:val="0"/>
         </w:rPr>
-        <w:t xml:space="preserve"> Angela Henricks is a researcher at WSU who is researching rodent behavior. Angela uses a machine learning model to predict the actions of rodents who are dependent on alcohol. However, the model has been giving low accuracy on its predictions and Angela would like to retrain the model using a larger data pool. In order to accurately train the model, Angela needs to process an enormous amount of data, enough that it would take a very long time on a desktop computer. Angela needs to use the Kamiak Cluster to process the data efficiently.</w:t>
+        <w:t xml:space="preserve"> Angela Henricks is a researcher at WSU who is researching rodent behavior. Angela uses a machine learning model to predict the actions of rodents who are dependent on alcohol. However, the model has been giving low accuracy on its predictions and Angela would like to retrain the model using a larger data pool. In order to accurately train the model, Angela needs to process an enormous amount of data, enough that it would take a very long time on a  desktop computer. Angela needs to use the Kamiak Cluster to process the data efficiently.</w:t>
       </w:r>
     </w:p>
     <w:p>
@@ -2002,7 +2116,7 @@
     <w:p>
       <w:pPr>
         <w:spacing w:after="0" w:line="240" w:lineRule="auto"/>
-        <w:ind w:firstLine="720"/>
+        <w:ind w:left="0" w:firstLine="0"/>
         <w:rPr>
           <w:b w:val="1"/>
           <w:sz w:val="24"/>
@@ -2011,22 +2125,38 @@
       </w:pPr>
       <w:r>
         <w:rPr>
+          <w:rtl w:val="0"/>
+        </w:rPr>
+      </w:r>
+    </w:p>
+    <w:p>
+      <w:pPr>
+        <w:spacing w:after="0" w:line="240" w:lineRule="auto"/>
+        <w:ind w:firstLine="720"/>
+        <w:rPr>
           <w:b w:val="1"/>
           <w:sz w:val="24"/>
           <w:szCs w:val="24"/>
-          <w:rtl w:val="0"/>
-        </w:rPr>
-        <w:t xml:space="preserve">II.2.5 [Interface with the Kamiak Cluster]</w:t>
-      </w:r>
-    </w:p>
-    <w:p>
-      <w:pPr>
-        <w:spacing w:after="0" w:line="240" w:lineRule="auto"/>
-        <w:ind w:firstLine="720"/>
+        </w:rPr>
+      </w:pPr>
+      <w:r>
         <w:rPr>
           <w:b w:val="1"/>
           <w:sz w:val="24"/>
           <w:szCs w:val="24"/>
+          <w:rtl w:val="0"/>
+        </w:rPr>
+        <w:t xml:space="preserve">II.2.5 [Interface with the Kamiak Cluster]</w:t>
+      </w:r>
+    </w:p>
+    <w:p>
+      <w:pPr>
+        <w:spacing w:after="0" w:line="240" w:lineRule="auto"/>
+        <w:ind w:firstLine="720"/>
+        <w:rPr>
+          <w:b w:val="1"/>
+          <w:sz w:val="24"/>
+          <w:szCs w:val="24"/>
         </w:rPr>
       </w:pPr>
       <w:r>
@@ -2284,9 +2414,39 @@
       <w:pPr>
         <w:spacing w:after="0" w:line="240" w:lineRule="auto"/>
         <w:ind w:left="0" w:firstLine="0"/>
-        <w:rPr>
-          <w:sz w:val="32"/>
-          <w:szCs w:val="32"/>
+        <w:rPr/>
+      </w:pPr>
+      <w:r>
+        <w:rPr>
+          <w:b w:val="1"/>
+          <w:rtl w:val="0"/>
+        </w:rPr>
+        <w:t xml:space="preserve">Extensible: </w:t>
+      </w:r>
+      <w:r>
+        <w:rPr>
+          <w:rtl w:val="0"/>
+        </w:rPr>
+        <w:t xml:space="preserve">The code should be easily expandable by future developers who want to add features.</w:t>
+      </w:r>
+    </w:p>
+    <w:p>
+      <w:pPr>
+        <w:spacing w:after="0" w:line="240" w:lineRule="auto"/>
+        <w:ind w:left="0" w:firstLine="0"/>
+        <w:rPr/>
+      </w:pPr>
+      <w:r>
+        <w:rPr>
+          <w:rtl w:val="0"/>
+        </w:rPr>
+      </w:r>
+    </w:p>
+    <w:p>
+      <w:pPr>
+        <w:spacing w:after="0" w:line="240" w:lineRule="auto"/>
+        <w:ind w:left="0" w:firstLine="0"/>
+        <w:rPr>
           <w:highlight w:val="yellow"/>
         </w:rPr>
       </w:pPr>
@@ -2295,13 +2455,13 @@
           <w:b w:val="1"/>
           <w:rtl w:val="0"/>
         </w:rPr>
-        <w:t xml:space="preserve">Extensible: </w:t>
-      </w:r>
-      <w:r>
-        <w:rPr>
-          <w:rtl w:val="0"/>
-        </w:rPr>
-        <w:t xml:space="preserve">The code should be easily expandable by future developers who want to add features.</w:t>
+        <w:t xml:space="preserve">Documented: </w:t>
+      </w:r>
+      <w:r>
+        <w:rPr>
+          <w:rtl w:val="0"/>
+        </w:rPr>
+        <w:t xml:space="preserve">Directions on how to use functions and features in the project should be available for future users so if they do get confused on how to use the program, they can refer to a guide.</w:t>
       </w:r>
       <w:r>
         <w:rPr>
@@ -2469,6 +2629,17 @@
       </w:pPr>
       <w:r>
         <w:rPr>
+          <w:rtl w:val="0"/>
+        </w:rPr>
+      </w:r>
+    </w:p>
+    <w:p>
+      <w:pPr>
+        <w:spacing w:after="0" w:line="240" w:lineRule="auto"/>
+        <w:rPr/>
+      </w:pPr>
+      <w:r>
+        <w:rPr>
           <w:b w:val="1"/>
           <w:rtl w:val="0"/>
         </w:rPr>
@@ -2623,39 +2794,119 @@
           <w:color w:val="0e101a"/>
           <w:rtl w:val="0"/>
         </w:rPr>
-        <w:t xml:space="preserve">Power and Coherence Values: </w:t>
-      </w:r>
-      <w:r>
-        <w:rPr>
-          <w:rtl w:val="0"/>
-        </w:rPr>
-      </w:r>
-    </w:p>
-    <w:p>
-      <w:pPr>
-        <w:spacing w:after="0" w:line="240" w:lineRule="auto"/>
-        <w:rPr/>
-      </w:pPr>
-      <w:r>
-        <w:rPr>
-          <w:rtl w:val="0"/>
-        </w:rPr>
-      </w:r>
-    </w:p>
-    <w:p>
-      <w:pPr>
-        <w:spacing w:after="0" w:line="240" w:lineRule="auto"/>
-        <w:rPr/>
-      </w:pPr>
-      <w:r>
-        <w:rPr>
-          <w:rtl w:val="0"/>
-        </w:rPr>
-      </w:r>
-    </w:p>
-    <w:p>
-      <w:pPr>
-        <w:spacing w:after="0" w:line="240" w:lineRule="auto"/>
+        <w:t xml:space="preserve">Power: </w:t>
+      </w:r>
+      <w:r>
+        <w:rPr>
+          <w:rtl w:val="0"/>
+        </w:rPr>
+        <w:t xml:space="preserve">Power is the measure of each signal in frequency bands.</w:t>
+      </w:r>
+    </w:p>
+    <w:p>
+      <w:pPr>
+        <w:spacing w:line="240" w:lineRule="auto"/>
+        <w:rPr/>
+      </w:pPr>
+      <w:r>
+        <w:rPr>
+          <w:rtl w:val="0"/>
+        </w:rPr>
+      </w:r>
+    </w:p>
+    <w:p>
+      <w:pPr>
+        <w:spacing w:line="240" w:lineRule="auto"/>
+        <w:rPr/>
+      </w:pPr>
+      <w:r>
+        <w:rPr>
+          <w:b w:val="1"/>
+          <w:rtl w:val="0"/>
+        </w:rPr>
+        <w:t xml:space="preserve">Coherence: </w:t>
+      </w:r>
+      <w:r>
+        <w:rPr>
+          <w:rtl w:val="0"/>
+        </w:rPr>
+        <w:t xml:space="preserve">Coherence is the correlation in activity in each site of the brain.</w:t>
+      </w:r>
+    </w:p>
+    <w:p>
+      <w:pPr>
+        <w:spacing w:line="240" w:lineRule="auto"/>
+        <w:rPr/>
+      </w:pPr>
+      <w:r>
+        <w:rPr>
+          <w:rtl w:val="0"/>
+        </w:rPr>
+      </w:r>
+    </w:p>
+    <w:p>
+      <w:pPr>
+        <w:spacing w:line="240" w:lineRule="auto"/>
+        <w:rPr/>
+      </w:pPr>
+      <w:r>
+        <w:rPr>
+          <w:b w:val="1"/>
+          <w:rtl w:val="0"/>
+        </w:rPr>
+        <w:t xml:space="preserve">Medical Prefrontal Cortex: </w:t>
+      </w:r>
+      <w:r>
+        <w:rPr>
+          <w:rtl w:val="0"/>
+        </w:rPr>
+        <w:t xml:space="preserve">A region in the brain responsible for planning complex cognitive behavior, and decision making.</w:t>
+      </w:r>
+    </w:p>
+    <w:p>
+      <w:pPr>
+        <w:spacing w:line="240" w:lineRule="auto"/>
+        <w:rPr/>
+      </w:pPr>
+      <w:r>
+        <w:rPr>
+          <w:rtl w:val="0"/>
+        </w:rPr>
+      </w:r>
+    </w:p>
+    <w:p>
+      <w:pPr>
+        <w:spacing w:line="240" w:lineRule="auto"/>
+        <w:rPr/>
+      </w:pPr>
+      <w:r>
+        <w:rPr>
+          <w:b w:val="1"/>
+          <w:rtl w:val="0"/>
+        </w:rPr>
+        <w:t xml:space="preserve">Nucleus Accumbans:</w:t>
+      </w:r>
+      <w:r>
+        <w:rPr>
+          <w:rtl w:val="0"/>
+        </w:rPr>
+        <w:t xml:space="preserve"> A major component of the ventral striatum and has long been thought to be a key structure involved in mediating motivational processes.</w:t>
+      </w:r>
+    </w:p>
+    <w:p>
+      <w:pPr>
+        <w:spacing w:line="240" w:lineRule="auto"/>
+        <w:rPr/>
+      </w:pPr>
+      <w:r>
+        <w:rPr>
+          <w:rtl w:val="0"/>
+        </w:rPr>
+      </w:r>
+    </w:p>
+    <w:p>
+      <w:pPr>
+        <w:spacing w:line="240" w:lineRule="auto"/>
         <w:rPr>
           <w:b w:val="1"/>
           <w:sz w:val="32"/>
@@ -2665,11 +2916,20 @@
       <w:r>
         <w:rPr>
           <w:b w:val="1"/>
-          <w:sz w:val="32"/>
-          <w:szCs w:val="32"/>
-          <w:rtl w:val="0"/>
-        </w:rPr>
-        <w:t xml:space="preserve">V. References</w:t>
+          <w:rtl w:val="0"/>
+        </w:rPr>
+        <w:t xml:space="preserve">Central Nucleus of the Amygdala: </w:t>
+      </w:r>
+      <w:r>
+        <w:rPr>
+          <w:rtl w:val="0"/>
+        </w:rPr>
+        <w:t xml:space="preserve">A location in the brain the is responsible for mediating many aspects of fear and anxiety.</w:t>
+      </w:r>
+      <w:r>
+        <w:rPr>
+          <w:rtl w:val="0"/>
+        </w:rPr>
       </w:r>
     </w:p>
     <w:p>
@@ -2698,8 +2958,8 @@
       </w:r>
     </w:p>
     <w:sectPr>
-      <w:footerReference r:id="rId8" w:type="default"/>
-      <w:footerReference r:id="rId9" w:type="first"/>
+      <w:footerReference r:id="rId9" w:type="default"/>
+      <w:footerReference r:id="rId10" w:type="first"/>
       <w:pgSz w:h="15840" w:w="12240" w:orient="portrait"/>
       <w:pgMar w:bottom="1440" w:top="1440" w:left="1440" w:right="1440" w:header="720" w:footer="720"/>
       <w:pgNumType w:start="1"/>

</xml_diff>